<commit_message>
Updated ethics, diagram, report & user stories
modified the ethic application - replaced camera recording with
researcher observation, added references to sprint reviews, added
repetition of 'Voluntary, Withdraw, Omit' in 'What do I do?' section of
Information Sheet, added invitation to project demos to debriefing;
added more detail to system architecture diagram;
shortened figure captions in report and added references to them;
fixed user stories - moved one of them to 'As a dean...' section, added
business value (filled out these values for 'As a student...' section);
</commit_message>
<xml_diff>
--- a/Documentation/Ethics.docx
+++ b/Documentation/Ethics.docx
@@ -1095,8 +1095,6 @@
         </w:rPr>
         <w:t>…………………</w:t>
       </w:r>
-      <w:bookmarkStart w:id="0" w:name="_GoBack"/>
-      <w:bookmarkEnd w:id="0"/>
       <w:r>
         <w:rPr>
           <w:rFonts w:ascii="Trebuchet MS" w:hAnsi="Trebuchet MS"/>
@@ -3334,6 +3332,7 @@
                 <w:id w:val="1379582447"/>
                 <w:citation/>
               </w:sdtPr>
+              <w:sdtEndPr/>
               <w:sdtContent>
                 <w:r>
                   <w:rPr>
@@ -3548,7 +3547,28 @@
                 <w:sz w:val="18"/>
                 <w:szCs w:val="18"/>
               </w:rPr>
-              <w:t>Informal interviews will be conducted with students and staff on a weekly basis during development in order to gauge how well the app fits their needs in its current state.</w:t>
+              <w:t>Informal interviews will be conducted with students and staff</w:t>
+            </w:r>
+            <w:r>
+              <w:rPr>
+                <w:sz w:val="18"/>
+                <w:szCs w:val="18"/>
+              </w:rPr>
+              <w:t xml:space="preserve"> at the end of every development sprint (in a ‘sprint review’)</w:t>
+            </w:r>
+            <w:r>
+              <w:rPr>
+                <w:sz w:val="18"/>
+                <w:szCs w:val="18"/>
+              </w:rPr>
+              <w:t xml:space="preserve"> during development in order to gauge how well the</w:t>
+            </w:r>
+            <w:r>
+              <w:rPr>
+                <w:sz w:val="18"/>
+                <w:szCs w:val="18"/>
+              </w:rPr>
+              <w:t xml:space="preserve"> user stories developed in said sprint have been implemented.</w:t>
             </w:r>
           </w:p>
           <w:p>
@@ -3628,7 +3648,49 @@
                 <w:sz w:val="18"/>
                 <w:szCs w:val="18"/>
               </w:rPr>
-              <w:t>A camera will be used to record the screen of the tablet, in order to ascertain how students are using it (therefore students’ hands will be recorded).</w:t>
+              <w:t xml:space="preserve">A </w:t>
+            </w:r>
+            <w:r>
+              <w:rPr>
+                <w:sz w:val="18"/>
+                <w:szCs w:val="18"/>
+              </w:rPr>
+              <w:t>researcher will be present</w:t>
+            </w:r>
+            <w:r>
+              <w:rPr>
+                <w:sz w:val="18"/>
+                <w:szCs w:val="18"/>
+              </w:rPr>
+              <w:t xml:space="preserve">, in order to </w:t>
+            </w:r>
+            <w:r>
+              <w:rPr>
+                <w:sz w:val="18"/>
+                <w:szCs w:val="18"/>
+              </w:rPr>
+              <w:t>record</w:t>
+            </w:r>
+            <w:r>
+              <w:rPr>
+                <w:sz w:val="18"/>
+                <w:szCs w:val="18"/>
+              </w:rPr>
+              <w:t xml:space="preserve"> how students are using it (</w:t>
+            </w:r>
+            <w:r>
+              <w:rPr>
+                <w:sz w:val="18"/>
+                <w:szCs w:val="18"/>
+              </w:rPr>
+              <w:t>in terms of 2 main variables – time taken to give feedback and no. of errors made</w:t>
+            </w:r>
+            <w:r>
+              <w:rPr>
+                <w:sz w:val="18"/>
+                <w:szCs w:val="18"/>
+              </w:rPr>
+              <w:t>).</w:t>
             </w:r>
           </w:p>
           <w:p>
@@ -3648,7 +3710,21 @@
                 <w:sz w:val="18"/>
                 <w:szCs w:val="18"/>
               </w:rPr>
-              <w:t>Students will be given the option to complete a Simple Usability Scale.</w:t>
+              <w:t xml:space="preserve">Students </w:t>
+            </w:r>
+            <w:r>
+              <w:rPr>
+                <w:sz w:val="18"/>
+                <w:szCs w:val="18"/>
+              </w:rPr>
+              <w:t xml:space="preserve">in the class </w:t>
+            </w:r>
+            <w:r>
+              <w:rPr>
+                <w:sz w:val="18"/>
+                <w:szCs w:val="18"/>
+              </w:rPr>
+              <w:t>will be given the option to complete a Simple Usability Scale.</w:t>
             </w:r>
           </w:p>
           <w:p>
@@ -3688,7 +3764,7 @@
                 <w:sz w:val="18"/>
                 <w:szCs w:val="18"/>
               </w:rPr>
-              <w:t xml:space="preserve">These will be asked to briefly use the app. </w:t>
+              <w:t>These will be asked to briefly use the app.</w:t>
             </w:r>
           </w:p>
           <w:p>
@@ -3708,7 +3784,14 @@
                 <w:sz w:val="18"/>
                 <w:szCs w:val="18"/>
               </w:rPr>
-              <w:t>They will then be asked a series of pre-defined questions, and asked to complete a Simple Usability Scale (SUS) and demographics questionnaire (see attached documents).</w:t>
+              <w:t>A researcher will be present, in order to record how students are using it (in terms of 2 main variables – time taken to give feedback and no. of errors made).</w:t>
+            </w:r>
+            <w:r>
+              <w:rPr>
+                <w:sz w:val="18"/>
+                <w:szCs w:val="18"/>
+              </w:rPr>
+              <w:t xml:space="preserve"> </w:t>
             </w:r>
           </w:p>
           <w:p>
@@ -3728,6 +3811,26 @@
                 <w:sz w:val="18"/>
                 <w:szCs w:val="18"/>
               </w:rPr>
+              <w:t>They will then be asked a series of pre-defined questions, and asked to complete a Simple Usability Scale (SUS) and demographics questionnaire (see attached documents).</w:t>
+            </w:r>
+          </w:p>
+          <w:p>
+            <w:pPr>
+              <w:pStyle w:val="ListParagraph"/>
+              <w:numPr>
+                <w:ilvl w:val="2"/>
+                <w:numId w:val="7"/>
+              </w:numPr>
+              <w:rPr>
+                <w:sz w:val="18"/>
+                <w:szCs w:val="18"/>
+              </w:rPr>
+            </w:pPr>
+            <w:r>
+              <w:rPr>
+                <w:sz w:val="18"/>
+                <w:szCs w:val="18"/>
+              </w:rPr>
               <w:t>They will also be offered the opportunity to give any comments.</w:t>
             </w:r>
           </w:p>
@@ -3934,12 +4037,6 @@
                 <w:b w:val="0"/>
               </w:rPr>
               <w:tab/>
-            </w:r>
-            <w:r>
-              <w:rPr>
-                <w:rFonts w:ascii="Trebuchet MS" w:hAnsi="Trebuchet MS"/>
-                <w:b w:val="0"/>
-              </w:rPr>
               <w:t>participants</w:t>
             </w:r>
           </w:p>
@@ -3968,12 +4065,6 @@
                 <w:b w:val="0"/>
               </w:rPr>
               <w:tab/>
-            </w:r>
-            <w:r>
-              <w:rPr>
-                <w:rFonts w:ascii="Trebuchet MS" w:hAnsi="Trebuchet MS"/>
-                <w:b w:val="0"/>
-              </w:rPr>
               <w:t xml:space="preserve">Contact staff for interview/testing – email selected staff and ask them to participate. </w:t>
             </w:r>
           </w:p>
@@ -4001,42 +4092,7 @@
                 <w:b w:val="0"/>
               </w:rPr>
               <w:tab/>
-              <w:t xml:space="preserve">Contact staff for </w:t>
-            </w:r>
-            <w:r>
-              <w:rPr>
-                <w:rFonts w:ascii="Trebuchet MS" w:hAnsi="Trebuchet MS"/>
-                <w:b w:val="0"/>
-              </w:rPr>
-              <w:t>class-based testing</w:t>
-            </w:r>
-            <w:r>
-              <w:rPr>
-                <w:rFonts w:ascii="Trebuchet MS" w:hAnsi="Trebuchet MS"/>
-                <w:b w:val="0"/>
-              </w:rPr>
-              <w:t xml:space="preserve"> – email selected </w:t>
-            </w:r>
-            <w:r>
-              <w:rPr>
-                <w:rFonts w:ascii="Trebuchet MS" w:hAnsi="Trebuchet MS"/>
-                <w:b w:val="0"/>
-              </w:rPr>
-              <w:t xml:space="preserve">member of </w:t>
-            </w:r>
-            <w:r>
-              <w:rPr>
-                <w:rFonts w:ascii="Trebuchet MS" w:hAnsi="Trebuchet MS"/>
-                <w:b w:val="0"/>
-              </w:rPr>
-              <w:t xml:space="preserve">staff and ask them to </w:t>
-            </w:r>
-            <w:r>
-              <w:rPr>
-                <w:rFonts w:ascii="Trebuchet MS" w:hAnsi="Trebuchet MS"/>
-                <w:b w:val="0"/>
-              </w:rPr>
-              <w:t xml:space="preserve">allow app to </w:t>
+              <w:t xml:space="preserve">Contact staff for class-based testing – email selected member of staff and ask them to allow app to </w:t>
             </w:r>
             <w:r>
               <w:rPr>
@@ -4044,20 +4100,7 @@
                 <w:b w:val="0"/>
               </w:rPr>
               <w:tab/>
-            </w:r>
-            <w:r>
-              <w:rPr>
-                <w:rFonts w:ascii="Trebuchet MS" w:hAnsi="Trebuchet MS"/>
-                <w:b w:val="0"/>
-              </w:rPr>
-              <w:t>be used in one of their classes</w:t>
-            </w:r>
-            <w:r>
-              <w:rPr>
-                <w:rFonts w:ascii="Trebuchet MS" w:hAnsi="Trebuchet MS"/>
-                <w:b w:val="0"/>
-              </w:rPr>
-              <w:t>.</w:t>
+              <w:t>be used in one of their classes.</w:t>
             </w:r>
           </w:p>
           <w:p>
@@ -4441,6 +4484,7 @@
                 <w:rFonts w:ascii="Trebuchet MS" w:hAnsi="Trebuchet MS"/>
                 <w:b w:val="0"/>
               </w:rPr>
+              <w:lastRenderedPageBreak/>
               <w:t xml:space="preserve">5. </w:t>
             </w:r>
             <w:r>
@@ -4538,7 +4582,6 @@
                 <w:rFonts w:ascii="Trebuchet MS" w:hAnsi="Trebuchet MS"/>
                 <w:b w:val="0"/>
               </w:rPr>
-              <w:lastRenderedPageBreak/>
               <w:t>R</w:t>
             </w:r>
             <w:r>
@@ -4602,7 +4645,6 @@
                 <w:rFonts w:ascii="Trebuchet MS" w:hAnsi="Trebuchet MS"/>
                 <w:b w:val="0"/>
               </w:rPr>
-              <w:lastRenderedPageBreak/>
               <w:t>6.</w:t>
             </w:r>
             <w:r>
@@ -4760,6 +4802,13 @@
                 <w:b w:val="0"/>
               </w:rPr>
               <w:t xml:space="preserve"> if you wish to be notified of the results of the study</w:t>
+            </w:r>
+            <w:r>
+              <w:rPr>
+                <w:rFonts w:ascii="Trebuchet MS" w:hAnsi="Trebuchet MS"/>
+                <w:b w:val="0"/>
+              </w:rPr>
+              <w:t>. Also, you are warmly invited to attend the final Honours Project demonstrations at the end of Semester 2 at the Queen Mother Building, University of Dundee.</w:t>
             </w:r>
           </w:p>
           <w:p>
@@ -5857,6 +5906,52 @@
       </w:r>
     </w:p>
     <w:p/>
+    <w:p>
+      <w:r>
+        <w:t>There are 3 key points regarding your involvement in this study</w:t>
+      </w:r>
+      <w:bookmarkStart w:id="0" w:name="_GoBack"/>
+      <w:bookmarkEnd w:id="0"/>
+      <w:r>
+        <w:t>:</w:t>
+      </w:r>
+    </w:p>
+    <w:p>
+      <w:pPr>
+        <w:pStyle w:val="ListParagraph"/>
+        <w:numPr>
+          <w:ilvl w:val="0"/>
+          <w:numId w:val="8"/>
+        </w:numPr>
+      </w:pPr>
+      <w:r>
+        <w:t>Your participation is entirely voluntary</w:t>
+      </w:r>
+    </w:p>
+    <w:p>
+      <w:pPr>
+        <w:pStyle w:val="ListParagraph"/>
+        <w:numPr>
+          <w:ilvl w:val="0"/>
+          <w:numId w:val="8"/>
+        </w:numPr>
+      </w:pPr>
+      <w:r>
+        <w:t>You can withdraw from the study at any time</w:t>
+      </w:r>
+    </w:p>
+    <w:p>
+      <w:pPr>
+        <w:pStyle w:val="ListParagraph"/>
+        <w:numPr>
+          <w:ilvl w:val="0"/>
+          <w:numId w:val="8"/>
+        </w:numPr>
+      </w:pPr>
+      <w:r>
+        <w:t>You can omit any question from the study</w:t>
+      </w:r>
+    </w:p>
     <w:p>
       <w:r>
         <w:t>You will be seen by a researcher at the School of Computing, University of Dundee, in a user-based lab study session.</w:t>
@@ -7850,18 +7945,15 @@
 <file path=word/numbering.xml><?xml version="1.0" encoding="utf-8"?>
 <w:numbering xmlns:wpc="http://schemas.microsoft.com/office/word/2010/wordprocessingCanvas" xmlns:mc="http://schemas.openxmlformats.org/markup-compatibility/2006" xmlns:o="urn:schemas-microsoft-com:office:office" xmlns:r="http://schemas.openxmlformats.org/officeDocument/2006/relationships" xmlns:m="http://schemas.openxmlformats.org/officeDocument/2006/math" xmlns:v="urn:schemas-microsoft-com:vml" xmlns:wp14="http://schemas.microsoft.com/office/word/2010/wordprocessingDrawing" xmlns:wp="http://schemas.openxmlformats.org/drawingml/2006/wordprocessingDrawing" xmlns:w10="urn:schemas-microsoft-com:office:word" xmlns:w="http://schemas.openxmlformats.org/wordprocessingml/2006/main" xmlns:w14="http://schemas.microsoft.com/office/word/2010/wordml" xmlns:w15="http://schemas.microsoft.com/office/word/2012/wordml" xmlns:wpg="http://schemas.microsoft.com/office/word/2010/wordprocessingGroup" xmlns:wpi="http://schemas.microsoft.com/office/word/2010/wordprocessingInk" xmlns:wne="http://schemas.microsoft.com/office/word/2006/wordml" xmlns:wps="http://schemas.microsoft.com/office/word/2010/wordprocessingShape" mc:Ignorable="w14 w15 wp14">
   <w:abstractNum w:abstractNumId="0">
-    <w:nsid w:val="0C1B0CBF"/>
+    <w:nsid w:val="0AC42B0D"/>
     <w:multiLevelType w:val="hybridMultilevel"/>
-    <w:tmpl w:val="5996349C"/>
+    <w:tmpl w:val="9CD41C6A"/>
     <w:lvl w:ilvl="0" w:tplc="08090001">
       <w:start w:val="1"/>
       <w:numFmt w:val="bullet"/>
       <w:lvlText w:val=""/>
       <w:lvlJc w:val="left"/>
       <w:pPr>
-        <w:tabs>
-          <w:tab w:val="num" w:pos="720"/>
-        </w:tabs>
         <w:ind w:left="720" w:hanging="360"/>
       </w:pPr>
       <w:rPr>
@@ -7874,9 +7966,6 @@
       <w:lvlText w:val="o"/>
       <w:lvlJc w:val="left"/>
       <w:pPr>
-        <w:tabs>
-          <w:tab w:val="num" w:pos="1440"/>
-        </w:tabs>
         <w:ind w:left="1440" w:hanging="360"/>
       </w:pPr>
       <w:rPr>
@@ -7889,9 +7978,6 @@
       <w:lvlText w:val=""/>
       <w:lvlJc w:val="left"/>
       <w:pPr>
-        <w:tabs>
-          <w:tab w:val="num" w:pos="2160"/>
-        </w:tabs>
         <w:ind w:left="2160" w:hanging="360"/>
       </w:pPr>
       <w:rPr>
@@ -7904,9 +7990,6 @@
       <w:lvlText w:val=""/>
       <w:lvlJc w:val="left"/>
       <w:pPr>
-        <w:tabs>
-          <w:tab w:val="num" w:pos="2880"/>
-        </w:tabs>
         <w:ind w:left="2880" w:hanging="360"/>
       </w:pPr>
       <w:rPr>
@@ -7919,9 +8002,6 @@
       <w:lvlText w:val="o"/>
       <w:lvlJc w:val="left"/>
       <w:pPr>
-        <w:tabs>
-          <w:tab w:val="num" w:pos="3600"/>
-        </w:tabs>
         <w:ind w:left="3600" w:hanging="360"/>
       </w:pPr>
       <w:rPr>
@@ -7934,9 +8014,6 @@
       <w:lvlText w:val=""/>
       <w:lvlJc w:val="left"/>
       <w:pPr>
-        <w:tabs>
-          <w:tab w:val="num" w:pos="4320"/>
-        </w:tabs>
         <w:ind w:left="4320" w:hanging="360"/>
       </w:pPr>
       <w:rPr>
@@ -7949,9 +8026,6 @@
       <w:lvlText w:val=""/>
       <w:lvlJc w:val="left"/>
       <w:pPr>
-        <w:tabs>
-          <w:tab w:val="num" w:pos="5040"/>
-        </w:tabs>
         <w:ind w:left="5040" w:hanging="360"/>
       </w:pPr>
       <w:rPr>
@@ -7964,9 +8038,6 @@
       <w:lvlText w:val="o"/>
       <w:lvlJc w:val="left"/>
       <w:pPr>
-        <w:tabs>
-          <w:tab w:val="num" w:pos="5760"/>
-        </w:tabs>
         <w:ind w:left="5760" w:hanging="360"/>
       </w:pPr>
       <w:rPr>
@@ -7979,9 +8050,6 @@
       <w:lvlText w:val=""/>
       <w:lvlJc w:val="left"/>
       <w:pPr>
-        <w:tabs>
-          <w:tab w:val="num" w:pos="6480"/>
-        </w:tabs>
         <w:ind w:left="6480" w:hanging="360"/>
       </w:pPr>
       <w:rPr>
@@ -7990,6 +8058,146 @@
     </w:lvl>
   </w:abstractNum>
   <w:abstractNum w:abstractNumId="1">
+    <w:nsid w:val="0C1B0CBF"/>
+    <w:multiLevelType w:val="hybridMultilevel"/>
+    <w:tmpl w:val="5996349C"/>
+    <w:lvl w:ilvl="0" w:tplc="08090001">
+      <w:start w:val="1"/>
+      <w:numFmt w:val="bullet"/>
+      <w:lvlText w:val=""/>
+      <w:lvlJc w:val="left"/>
+      <w:pPr>
+        <w:tabs>
+          <w:tab w:val="num" w:pos="720"/>
+        </w:tabs>
+        <w:ind w:left="720" w:hanging="360"/>
+      </w:pPr>
+      <w:rPr>
+        <w:rFonts w:ascii="Symbol" w:hAnsi="Symbol" w:hint="default"/>
+      </w:rPr>
+    </w:lvl>
+    <w:lvl w:ilvl="1" w:tplc="08090003" w:tentative="1">
+      <w:start w:val="1"/>
+      <w:numFmt w:val="bullet"/>
+      <w:lvlText w:val="o"/>
+      <w:lvlJc w:val="left"/>
+      <w:pPr>
+        <w:tabs>
+          <w:tab w:val="num" w:pos="1440"/>
+        </w:tabs>
+        <w:ind w:left="1440" w:hanging="360"/>
+      </w:pPr>
+      <w:rPr>
+        <w:rFonts w:ascii="Courier New" w:hAnsi="Courier New" w:cs="Courier New" w:hint="default"/>
+      </w:rPr>
+    </w:lvl>
+    <w:lvl w:ilvl="2" w:tplc="08090005" w:tentative="1">
+      <w:start w:val="1"/>
+      <w:numFmt w:val="bullet"/>
+      <w:lvlText w:val=""/>
+      <w:lvlJc w:val="left"/>
+      <w:pPr>
+        <w:tabs>
+          <w:tab w:val="num" w:pos="2160"/>
+        </w:tabs>
+        <w:ind w:left="2160" w:hanging="360"/>
+      </w:pPr>
+      <w:rPr>
+        <w:rFonts w:ascii="Wingdings" w:hAnsi="Wingdings" w:hint="default"/>
+      </w:rPr>
+    </w:lvl>
+    <w:lvl w:ilvl="3" w:tplc="08090001" w:tentative="1">
+      <w:start w:val="1"/>
+      <w:numFmt w:val="bullet"/>
+      <w:lvlText w:val=""/>
+      <w:lvlJc w:val="left"/>
+      <w:pPr>
+        <w:tabs>
+          <w:tab w:val="num" w:pos="2880"/>
+        </w:tabs>
+        <w:ind w:left="2880" w:hanging="360"/>
+      </w:pPr>
+      <w:rPr>
+        <w:rFonts w:ascii="Symbol" w:hAnsi="Symbol" w:hint="default"/>
+      </w:rPr>
+    </w:lvl>
+    <w:lvl w:ilvl="4" w:tplc="08090003" w:tentative="1">
+      <w:start w:val="1"/>
+      <w:numFmt w:val="bullet"/>
+      <w:lvlText w:val="o"/>
+      <w:lvlJc w:val="left"/>
+      <w:pPr>
+        <w:tabs>
+          <w:tab w:val="num" w:pos="3600"/>
+        </w:tabs>
+        <w:ind w:left="3600" w:hanging="360"/>
+      </w:pPr>
+      <w:rPr>
+        <w:rFonts w:ascii="Courier New" w:hAnsi="Courier New" w:cs="Courier New" w:hint="default"/>
+      </w:rPr>
+    </w:lvl>
+    <w:lvl w:ilvl="5" w:tplc="08090005" w:tentative="1">
+      <w:start w:val="1"/>
+      <w:numFmt w:val="bullet"/>
+      <w:lvlText w:val=""/>
+      <w:lvlJc w:val="left"/>
+      <w:pPr>
+        <w:tabs>
+          <w:tab w:val="num" w:pos="4320"/>
+        </w:tabs>
+        <w:ind w:left="4320" w:hanging="360"/>
+      </w:pPr>
+      <w:rPr>
+        <w:rFonts w:ascii="Wingdings" w:hAnsi="Wingdings" w:hint="default"/>
+      </w:rPr>
+    </w:lvl>
+    <w:lvl w:ilvl="6" w:tplc="08090001" w:tentative="1">
+      <w:start w:val="1"/>
+      <w:numFmt w:val="bullet"/>
+      <w:lvlText w:val=""/>
+      <w:lvlJc w:val="left"/>
+      <w:pPr>
+        <w:tabs>
+          <w:tab w:val="num" w:pos="5040"/>
+        </w:tabs>
+        <w:ind w:left="5040" w:hanging="360"/>
+      </w:pPr>
+      <w:rPr>
+        <w:rFonts w:ascii="Symbol" w:hAnsi="Symbol" w:hint="default"/>
+      </w:rPr>
+    </w:lvl>
+    <w:lvl w:ilvl="7" w:tplc="08090003" w:tentative="1">
+      <w:start w:val="1"/>
+      <w:numFmt w:val="bullet"/>
+      <w:lvlText w:val="o"/>
+      <w:lvlJc w:val="left"/>
+      <w:pPr>
+        <w:tabs>
+          <w:tab w:val="num" w:pos="5760"/>
+        </w:tabs>
+        <w:ind w:left="5760" w:hanging="360"/>
+      </w:pPr>
+      <w:rPr>
+        <w:rFonts w:ascii="Courier New" w:hAnsi="Courier New" w:cs="Courier New" w:hint="default"/>
+      </w:rPr>
+    </w:lvl>
+    <w:lvl w:ilvl="8" w:tplc="08090005" w:tentative="1">
+      <w:start w:val="1"/>
+      <w:numFmt w:val="bullet"/>
+      <w:lvlText w:val=""/>
+      <w:lvlJc w:val="left"/>
+      <w:pPr>
+        <w:tabs>
+          <w:tab w:val="num" w:pos="6480"/>
+        </w:tabs>
+        <w:ind w:left="6480" w:hanging="360"/>
+      </w:pPr>
+      <w:rPr>
+        <w:rFonts w:ascii="Wingdings" w:hAnsi="Wingdings" w:hint="default"/>
+      </w:rPr>
+    </w:lvl>
+  </w:abstractNum>
+  <w:abstractNum w:abstractNumId="2">
     <w:nsid w:val="3E586DA6"/>
     <w:multiLevelType w:val="hybridMultilevel"/>
     <w:tmpl w:val="7D640236"/>
@@ -8078,7 +8286,7 @@
       </w:pPr>
     </w:lvl>
   </w:abstractNum>
-  <w:abstractNum w:abstractNumId="2">
+  <w:abstractNum w:abstractNumId="3">
     <w:nsid w:val="457861EB"/>
     <w:multiLevelType w:val="hybridMultilevel"/>
     <w:tmpl w:val="0A800E34"/>
@@ -8167,7 +8375,7 @@
       </w:pPr>
     </w:lvl>
   </w:abstractNum>
-  <w:abstractNum w:abstractNumId="3">
+  <w:abstractNum w:abstractNumId="4">
     <w:nsid w:val="51903BF3"/>
     <w:multiLevelType w:val="hybridMultilevel"/>
     <w:tmpl w:val="20B0627A"/>
@@ -8280,7 +8488,7 @@
       </w:rPr>
     </w:lvl>
   </w:abstractNum>
-  <w:abstractNum w:abstractNumId="4">
+  <w:abstractNum w:abstractNumId="5">
     <w:nsid w:val="5BF636C8"/>
     <w:multiLevelType w:val="hybridMultilevel"/>
     <w:tmpl w:val="ACC22F92"/>
@@ -8393,7 +8601,7 @@
       </w:rPr>
     </w:lvl>
   </w:abstractNum>
-  <w:abstractNum w:abstractNumId="5">
+  <w:abstractNum w:abstractNumId="6">
     <w:nsid w:val="5C6A204C"/>
     <w:multiLevelType w:val="hybridMultilevel"/>
     <w:tmpl w:val="1C8A44BE"/>
@@ -8509,7 +8717,7 @@
       </w:pPr>
     </w:lvl>
   </w:abstractNum>
-  <w:abstractNum w:abstractNumId="6">
+  <w:abstractNum w:abstractNumId="7">
     <w:nsid w:val="62117549"/>
     <w:multiLevelType w:val="hybridMultilevel"/>
     <w:tmpl w:val="B95EF458"/>
@@ -8623,25 +8831,28 @@
     </w:lvl>
   </w:abstractNum>
   <w:num w:numId="1">
-    <w:abstractNumId w:val="0"/>
+    <w:abstractNumId w:val="1"/>
   </w:num>
   <w:num w:numId="2">
+    <w:abstractNumId w:val="6"/>
+  </w:num>
+  <w:num w:numId="3">
+    <w:abstractNumId w:val="7"/>
+  </w:num>
+  <w:num w:numId="4">
     <w:abstractNumId w:val="5"/>
   </w:num>
-  <w:num w:numId="3">
-    <w:abstractNumId w:val="6"/>
+  <w:num w:numId="5">
+    <w:abstractNumId w:val="3"/>
   </w:num>
-  <w:num w:numId="4">
+  <w:num w:numId="6">
+    <w:abstractNumId w:val="2"/>
+  </w:num>
+  <w:num w:numId="7">
     <w:abstractNumId w:val="4"/>
   </w:num>
-  <w:num w:numId="5">
-    <w:abstractNumId w:val="2"/>
-  </w:num>
-  <w:num w:numId="6">
-    <w:abstractNumId w:val="1"/>
-  </w:num>
-  <w:num w:numId="7">
-    <w:abstractNumId w:val="3"/>
+  <w:num w:numId="8">
+    <w:abstractNumId w:val="0"/>
   </w:num>
 </w:numbering>
 </file>

</xml_diff>

<commit_message>
Added description of data analysis to Ethics
</commit_message>
<xml_diff>
--- a/Documentation/Ethics.docx
+++ b/Documentation/Ethics.docx
@@ -3837,33 +3837,72 @@
           <w:p>
             <w:pPr>
               <w:rPr>
+                <w:rFonts w:ascii="Trebuchet MS" w:hAnsi="Trebuchet MS"/>
+                <w:b/>
+              </w:rPr>
+            </w:pPr>
+            <w:r>
+              <w:rPr>
+                <w:rFonts w:ascii="Trebuchet MS" w:hAnsi="Trebuchet MS"/>
+              </w:rPr>
+              <w:tab/>
+            </w:r>
+            <w:r>
+              <w:rPr>
                 <w:rFonts w:ascii="Century Gothic" w:hAnsi="Century Gothic"/>
                 <w:sz w:val="18"/>
                 <w:szCs w:val="18"/>
               </w:rPr>
-            </w:pPr>
-            <w:r>
-              <w:rPr>
-                <w:rFonts w:ascii="Trebuchet MS" w:hAnsi="Trebuchet MS"/>
-              </w:rPr>
-              <w:tab/>
-            </w:r>
-            <w:r>
+              <w:t>During all of these evaluations, all students and staff will be asked to give consent before participating.</w:t>
+            </w:r>
+            <w:r>
+              <w:rPr>
+                <w:rFonts w:ascii="Trebuchet MS" w:hAnsi="Trebuchet MS"/>
+                <w:b/>
+              </w:rPr>
+              <w:t xml:space="preserve"> </w:t>
+            </w:r>
+          </w:p>
+          <w:p>
+            <w:pPr>
+              <w:pStyle w:val="ListParagraph"/>
+              <w:rPr>
+                <w:sz w:val="18"/>
+                <w:szCs w:val="18"/>
+              </w:rPr>
+            </w:pPr>
+          </w:p>
+          <w:p>
+            <w:pPr>
+              <w:pStyle w:val="ListParagraph"/>
+              <w:rPr>
+                <w:sz w:val="18"/>
+                <w:szCs w:val="18"/>
+              </w:rPr>
+            </w:pPr>
+            <w:r>
+              <w:rPr>
+                <w:sz w:val="18"/>
+                <w:szCs w:val="18"/>
+              </w:rPr>
+              <w:t xml:space="preserve">The </w:t>
+            </w:r>
+            <w:r>
+              <w:rPr>
+                <w:sz w:val="18"/>
+                <w:szCs w:val="18"/>
+              </w:rPr>
+              <w:t>final analysis will be conducted by taking the results from the aforementioned methods of evaluation and finding the average time taken to give feedback, average no. of errors made, and average usability rating (from the SUS questionnaire). These will then be measured against pre-defined levels of acceptability to ascertain if the app meets the desired standards of usability.</w:t>
+            </w:r>
+            <w:bookmarkStart w:id="0" w:name="_GoBack"/>
+            <w:bookmarkEnd w:id="0"/>
+          </w:p>
+          <w:p>
+            <w:pPr>
               <w:rPr>
                 <w:rFonts w:ascii="Century Gothic" w:hAnsi="Century Gothic"/>
                 <w:sz w:val="18"/>
                 <w:szCs w:val="18"/>
-              </w:rPr>
-              <w:t>During all of these evaluations, all students and staff will be asked to give consent before participating.</w:t>
-            </w:r>
-          </w:p>
-          <w:p>
-            <w:pPr>
-              <w:pStyle w:val="ListParagraph"/>
-              <w:ind w:left="1440"/>
-              <w:rPr>
-                <w:rFonts w:ascii="Trebuchet MS" w:hAnsi="Trebuchet MS"/>
-                <w:b/>
               </w:rPr>
             </w:pPr>
           </w:p>
@@ -5451,6 +5490,7 @@
               <w:rPr>
                 <w:sz w:val="20"/>
               </w:rPr>
+              <w:lastRenderedPageBreak/>
               <w:t>E</w:t>
             </w:r>
             <w:r>
@@ -5908,12 +5948,7 @@
     <w:p/>
     <w:p>
       <w:r>
-        <w:t>There are 3 key points regarding your involvement in this study</w:t>
-      </w:r>
-      <w:bookmarkStart w:id="0" w:name="_GoBack"/>
-      <w:bookmarkEnd w:id="0"/>
-      <w:r>
-        <w:t>:</w:t>
+        <w:t>There are 3 key points regarding your involvement in this study:</w:t>
       </w:r>
     </w:p>
     <w:p>

</xml_diff>

<commit_message>
Added Android app, PHP files & ASP.NET webforms
Initial version of app. Current functionality:
- Input rating and Comment for 'Interesting'
- Post feedback to PHP

Final versions of PHP files. Functionality:
- Get list of all modules from database
- Get list of all staff from database
- Insert a new feedback row into database
- Insert a new class row into database

Initial version of CRUD web interface. No real functionality as of yet
(connects to database and selects from a table with no errors).

Updated report - added rough draft of Implementation for Sprint 1.

Updated Sprint 1 Backlog.
</commit_message>
<xml_diff>
--- a/Documentation/Ethics.docx
+++ b/Documentation/Ethics.docx
@@ -156,6 +156,7 @@
         </w:rPr>
         <w:t xml:space="preserve">: </w:t>
       </w:r>
+      <w:proofErr w:type="spellStart"/>
       <w:r>
         <w:rPr>
           <w:rFonts w:ascii="Trebuchet MS" w:hAnsi="Trebuchet MS"/>
@@ -163,6 +164,7 @@
         </w:rPr>
         <w:t>RateMyClass</w:t>
       </w:r>
+      <w:proofErr w:type="spellEnd"/>
       <w:r>
         <w:rPr>
           <w:rFonts w:ascii="Trebuchet MS" w:hAnsi="Trebuchet MS"/>
@@ -614,7 +616,7 @@
           <w:rFonts w:ascii="Trebuchet MS" w:hAnsi="Trebuchet MS"/>
           <w:sz w:val="20"/>
         </w:rPr>
-        <w:t>17</w:t>
+        <w:t>01</w:t>
       </w:r>
       <w:r>
         <w:rPr>
@@ -628,14 +630,28 @@
           <w:rFonts w:ascii="Trebuchet MS" w:hAnsi="Trebuchet MS"/>
           <w:sz w:val="20"/>
         </w:rPr>
-        <w:t>11</w:t>
-      </w:r>
-      <w:r>
-        <w:rPr>
-          <w:rFonts w:ascii="Trebuchet MS" w:hAnsi="Trebuchet MS"/>
-          <w:sz w:val="20"/>
-        </w:rPr>
-        <w:t>/2014</w:t>
+        <w:t>0</w:t>
+      </w:r>
+      <w:r>
+        <w:rPr>
+          <w:rFonts w:ascii="Trebuchet MS" w:hAnsi="Trebuchet MS"/>
+          <w:sz w:val="20"/>
+        </w:rPr>
+        <w:t>1</w:t>
+      </w:r>
+      <w:r>
+        <w:rPr>
+          <w:rFonts w:ascii="Trebuchet MS" w:hAnsi="Trebuchet MS"/>
+          <w:sz w:val="20"/>
+        </w:rPr>
+        <w:t>/201</w:t>
+      </w:r>
+      <w:r>
+        <w:rPr>
+          <w:rFonts w:ascii="Trebuchet MS" w:hAnsi="Trebuchet MS"/>
+          <w:sz w:val="20"/>
+        </w:rPr>
+        <w:t>5</w:t>
       </w:r>
       <w:r>
         <w:rPr>
@@ -756,14 +772,7 @@
           <w:rFonts w:ascii="Trebuchet MS" w:hAnsi="Trebuchet MS"/>
           <w:sz w:val="20"/>
         </w:rPr>
-        <w:t>: 1</w:t>
-      </w:r>
-      <w:r>
-        <w:rPr>
-          <w:rFonts w:ascii="Trebuchet MS" w:hAnsi="Trebuchet MS"/>
-          <w:sz w:val="20"/>
-        </w:rPr>
-        <w:t>7</w:t>
+        <w:t>: 24</w:t>
       </w:r>
       <w:r>
         <w:rPr>
@@ -800,6 +809,7 @@
         </w:rPr>
         <w:tab/>
       </w:r>
+      <w:proofErr w:type="spellStart"/>
       <w:r>
         <w:rPr>
           <w:rFonts w:ascii="Trebuchet MS" w:hAnsi="Trebuchet MS"/>
@@ -819,7 +829,15 @@
           <w:rFonts w:ascii="Trebuchet MS" w:hAnsi="Trebuchet MS"/>
           <w:sz w:val="20"/>
         </w:rPr>
-        <w:t>EC Ref no. (</w:t>
+        <w:t>EC</w:t>
+      </w:r>
+      <w:proofErr w:type="spellEnd"/>
+      <w:r>
+        <w:rPr>
+          <w:rFonts w:ascii="Trebuchet MS" w:hAnsi="Trebuchet MS"/>
+          <w:sz w:val="20"/>
+        </w:rPr>
+        <w:t xml:space="preserve"> Ref no. (</w:t>
       </w:r>
       <w:r>
         <w:rPr>
@@ -1100,14 +1118,7 @@
           <w:rFonts w:ascii="Trebuchet MS" w:hAnsi="Trebuchet MS"/>
           <w:sz w:val="20"/>
         </w:rPr>
-        <w:t>1</w:t>
-      </w:r>
-      <w:r>
-        <w:rPr>
-          <w:rFonts w:ascii="Trebuchet MS" w:hAnsi="Trebuchet MS"/>
-          <w:sz w:val="20"/>
-        </w:rPr>
-        <w:t>7</w:t>
+        <w:t>24</w:t>
       </w:r>
       <w:r>
         <w:rPr>
@@ -1374,8 +1385,32 @@
           <w:color w:val="FF0000"/>
           <w:sz w:val="20"/>
         </w:rPr>
+        <w:t xml:space="preserve"> </w:t>
+      </w:r>
+      <w:r>
+        <w:rPr>
+          <w:rFonts w:ascii="Trebuchet MS" w:hAnsi="Trebuchet MS"/>
+          <w:color w:val="000000" w:themeColor="text1"/>
+          <w:sz w:val="20"/>
+        </w:rPr>
+        <w:t>Janet Hughes</w:t>
+      </w:r>
+      <w:r>
+        <w:rPr>
+          <w:rFonts w:ascii="Trebuchet MS" w:hAnsi="Trebuchet MS"/>
+          <w:color w:val="FF0000"/>
+          <w:sz w:val="20"/>
+        </w:rPr>
         <w:tab/>
         <w:t xml:space="preserve">Date </w:t>
+      </w:r>
+      <w:r>
+        <w:rPr>
+          <w:rFonts w:ascii="Trebuchet MS" w:hAnsi="Trebuchet MS"/>
+          <w:color w:val="000000" w:themeColor="text1"/>
+          <w:sz w:val="20"/>
+        </w:rPr>
+        <w:t>24/11/2014</w:t>
       </w:r>
       <w:r>
         <w:rPr>
@@ -3136,6 +3171,7 @@
               </w:rPr>
               <w:t xml:space="preserve">            </w:t>
             </w:r>
+            <w:proofErr w:type="spellStart"/>
             <w:r>
               <w:rPr>
                 <w:rFonts w:ascii="Trebuchet MS" w:hAnsi="Trebuchet MS"/>
@@ -3143,6 +3179,7 @@
               </w:rPr>
               <w:t>RateMyClass</w:t>
             </w:r>
+            <w:proofErr w:type="spellEnd"/>
           </w:p>
           <w:p>
             <w:pPr>
@@ -3321,7 +3358,23 @@
                 <w:rFonts w:ascii="Times New Roman" w:hAnsi="Times New Roman"/>
                 <w:sz w:val="20"/>
               </w:rPr>
-              <w:t xml:space="preserve">Student feedback is an important tool that benefits all contributors to a lecture or lab class: (i) giving students a mechanism to report their assessment of the class in question and thereby influence related classes and (ii) helping lecturers to identify and tackle issues experienced by their students and thereby subsequently develop the curriculum accordingly </w:t>
+              <w:t>Student feedback is an important tool that benefits all contributors to a lecture or lab class: (</w:t>
+            </w:r>
+            <w:proofErr w:type="spellStart"/>
+            <w:r>
+              <w:rPr>
+                <w:rFonts w:ascii="Times New Roman" w:hAnsi="Times New Roman"/>
+                <w:sz w:val="20"/>
+              </w:rPr>
+              <w:t>i</w:t>
+            </w:r>
+            <w:proofErr w:type="spellEnd"/>
+            <w:r>
+              <w:rPr>
+                <w:rFonts w:ascii="Times New Roman" w:hAnsi="Times New Roman"/>
+                <w:sz w:val="20"/>
+              </w:rPr>
+              <w:t xml:space="preserve">) giving students a mechanism to report their assessment of the class in question and thereby influence related classes and (ii) helping lecturers to identify and tackle issues experienced by their students and thereby subsequently develop the curriculum accordingly </w:t>
             </w:r>
             <w:sdt>
               <w:sdtPr>
@@ -3547,28 +3600,49 @@
                 <w:sz w:val="18"/>
                 <w:szCs w:val="18"/>
               </w:rPr>
-              <w:t>Informal interviews will be conducted with students and staff</w:t>
+              <w:t xml:space="preserve">Informal </w:t>
             </w:r>
             <w:r>
               <w:rPr>
                 <w:sz w:val="18"/>
                 <w:szCs w:val="18"/>
               </w:rPr>
-              <w:t xml:space="preserve"> at the end of every development sprint (in a ‘sprint review’)</w:t>
+              <w:t>discussions</w:t>
             </w:r>
             <w:r>
               <w:rPr>
                 <w:sz w:val="18"/>
                 <w:szCs w:val="18"/>
               </w:rPr>
-              <w:t xml:space="preserve"> during development in order to gauge how well the</w:t>
+              <w:t xml:space="preserve"> will be conducted with students and staff</w:t>
             </w:r>
             <w:r>
               <w:rPr>
                 <w:sz w:val="18"/>
                 <w:szCs w:val="18"/>
               </w:rPr>
+              <w:t xml:space="preserve"> at the end of every development sprint (in a ‘sprint review’)</w:t>
+            </w:r>
+            <w:r>
+              <w:rPr>
+                <w:sz w:val="18"/>
+                <w:szCs w:val="18"/>
+              </w:rPr>
+              <w:t xml:space="preserve"> during development in order to gauge how well the</w:t>
+            </w:r>
+            <w:r>
+              <w:rPr>
+                <w:sz w:val="18"/>
+                <w:szCs w:val="18"/>
+              </w:rPr>
               <w:t xml:space="preserve"> user stories developed in said sprint have been implemented.</w:t>
+            </w:r>
+            <w:r>
+              <w:rPr>
+                <w:sz w:val="18"/>
+                <w:szCs w:val="18"/>
+              </w:rPr>
+              <w:t xml:space="preserve"> In these sessions the user stories developed in the sprint will be demonstrated to the students/staff and then feedback can be given by these.</w:t>
             </w:r>
           </w:p>
           <w:p>
@@ -3885,17 +3959,8 @@
                 <w:sz w:val="18"/>
                 <w:szCs w:val="18"/>
               </w:rPr>
-              <w:t xml:space="preserve">The </w:t>
-            </w:r>
-            <w:r>
-              <w:rPr>
-                <w:sz w:val="18"/>
-                <w:szCs w:val="18"/>
-              </w:rPr>
-              <w:t>final analysis will be conducted by taking the results from the aforementioned methods of evaluation and finding the average time taken to give feedback, average no. of errors made, and average usability rating (from the SUS questionnaire). These will then be measured against pre-defined levels of acceptability to ascertain if the app meets the desired standards of usability.</w:t>
-            </w:r>
-            <w:bookmarkStart w:id="0" w:name="_GoBack"/>
-            <w:bookmarkEnd w:id="0"/>
+              <w:t>The final analysis will be conducted by taking the results from the aforementioned methods of evaluation and finding the average time taken to give feedback, average no. of errors made, and average usability rating (from the SUS questionnaire). These will then be measured against pre-defined levels of acceptability to ascertain if the app meets the desired standards of usability.</w:t>
+            </w:r>
           </w:p>
           <w:p>
             <w:pPr>
@@ -4040,7 +4105,23 @@
                 <w:rFonts w:ascii="Trebuchet MS" w:hAnsi="Trebuchet MS"/>
                 <w:b w:val="0"/>
               </w:rPr>
-              <w:t xml:space="preserve"> to all SoC </w:t>
+              <w:t xml:space="preserve"> to all </w:t>
+            </w:r>
+            <w:proofErr w:type="spellStart"/>
+            <w:r>
+              <w:rPr>
+                <w:rFonts w:ascii="Trebuchet MS" w:hAnsi="Trebuchet MS"/>
+                <w:b w:val="0"/>
+              </w:rPr>
+              <w:t>SoC</w:t>
+            </w:r>
+            <w:proofErr w:type="spellEnd"/>
+            <w:r>
+              <w:rPr>
+                <w:rFonts w:ascii="Trebuchet MS" w:hAnsi="Trebuchet MS"/>
+                <w:b w:val="0"/>
+              </w:rPr>
+              <w:t xml:space="preserve"> </w:t>
             </w:r>
             <w:r>
               <w:rPr>
@@ -4358,6 +4439,7 @@
                 <w:rFonts w:ascii="Trebuchet MS" w:hAnsi="Trebuchet MS"/>
                 <w:b w:val="0"/>
               </w:rPr>
+              <w:lastRenderedPageBreak/>
               <w:t>4d</w:t>
             </w:r>
             <w:r>
@@ -4747,7 +4829,14 @@
                 <w:rFonts w:ascii="Trebuchet MS" w:hAnsi="Trebuchet MS"/>
                 <w:b w:val="0"/>
               </w:rPr>
-              <w:t>after the study is complete:</w:t>
+              <w:t>at the outset of the study</w:t>
+            </w:r>
+            <w:r>
+              <w:rPr>
+                <w:rFonts w:ascii="Trebuchet MS" w:hAnsi="Trebuchet MS"/>
+                <w:b w:val="0"/>
+              </w:rPr>
+              <w:t>:</w:t>
             </w:r>
           </w:p>
           <w:p>
@@ -4825,7 +4914,7 @@
               </w:rPr>
               <w:t xml:space="preserve"> Please feel free to contact us at </w:t>
             </w:r>
-            <w:hyperlink r:id="rId7" w:history="1">
+            <w:hyperlink r:id="rId8" w:history="1">
               <w:r>
                 <w:rPr>
                   <w:rStyle w:val="Hyperlink"/>
@@ -5529,7 +5618,7 @@
               </w:rPr>
               <w:t xml:space="preserve"> </w:t>
             </w:r>
-            <w:hyperlink r:id="rId8" w:history="1">
+            <w:hyperlink r:id="rId9" w:history="1">
               <w:r>
                 <w:rPr>
                   <w:rStyle w:val="Hyperlink"/>
@@ -5556,133 +5645,28 @@
     <w:p>
       <w:pPr>
         <w:pStyle w:val="Heading3"/>
-      </w:pPr>
-      <w:r>
-        <w:br w:type="page"/>
-      </w:r>
-      <w:r>
-        <w:lastRenderedPageBreak/>
-        <w:t>INFORMATION SHEET</w:t>
-      </w:r>
-    </w:p>
-    <w:p>
-      <w:pPr>
-        <w:rPr>
-          <w:rStyle w:val="SubtleReference"/>
-        </w:rPr>
-      </w:pPr>
-      <w:r>
-        <w:rPr>
-          <w:rStyle w:val="SubtleReference"/>
-        </w:rPr>
-        <w:t>‘</w:t>
-      </w:r>
-      <w:r>
-        <w:rPr>
-          <w:rStyle w:val="SubtleReference"/>
-        </w:rPr>
-        <w:t>RateMyClass’</w:t>
-      </w:r>
-      <w:r>
-        <w:rPr>
-          <w:rStyle w:val="SubtleReference"/>
-        </w:rPr>
-        <w:t xml:space="preserve"> App Evaluation</w:t>
-      </w:r>
-    </w:p>
-    <w:p>
-      <w:r>
-        <w:rPr>
-          <w:noProof/>
-          <w:lang w:eastAsia="en-GB"/>
-        </w:rPr>
-        <mc:AlternateContent>
-          <mc:Choice Requires="wps">
-            <w:drawing>
-              <wp:anchor distT="0" distB="0" distL="114300" distR="114300" simplePos="0" relativeHeight="251660288" behindDoc="0" locked="0" layoutInCell="1" allowOverlap="1">
-                <wp:simplePos x="0" y="0"/>
-                <wp:positionH relativeFrom="column">
-                  <wp:posOffset>-22225</wp:posOffset>
-                </wp:positionH>
-                <wp:positionV relativeFrom="paragraph">
-                  <wp:posOffset>151130</wp:posOffset>
-                </wp:positionV>
-                <wp:extent cx="6550025" cy="0"/>
-                <wp:effectExtent l="57150" t="51435" r="50800" b="53340"/>
-                <wp:wrapNone/>
-                <wp:docPr id="6" name="AutoShape 7"/>
-                <wp:cNvGraphicFramePr>
-                  <a:graphicFrameLocks xmlns:a="http://schemas.openxmlformats.org/drawingml/2006/main"/>
-                </wp:cNvGraphicFramePr>
-                <a:graphic xmlns:a="http://schemas.openxmlformats.org/drawingml/2006/main">
-                  <a:graphicData uri="http://schemas.microsoft.com/office/word/2010/wordprocessingShape">
-                    <wps:wsp>
-                      <wps:cNvCnPr>
-                        <a:cxnSpLocks noChangeShapeType="1"/>
-                      </wps:cNvCnPr>
-                      <wps:spPr bwMode="auto">
-                        <a:xfrm>
-                          <a:off x="0" y="0"/>
-                          <a:ext cx="6550025" cy="0"/>
-                        </a:xfrm>
-                        <a:prstGeom prst="straightConnector1">
-                          <a:avLst/>
-                        </a:prstGeom>
-                        <a:noFill/>
-                        <a:ln w="98425">
-                          <a:solidFill>
-                            <a:srgbClr val="000000"/>
-                          </a:solidFill>
-                          <a:round/>
-                          <a:headEnd/>
-                          <a:tailEnd/>
-                        </a:ln>
-                        <a:effectLst/>
-                        <a:extLst>
-                          <a:ext uri="{909E8E84-426E-40DD-AFC4-6F175D3DCCD1}">
-                            <a14:hiddenFill xmlns:a14="http://schemas.microsoft.com/office/drawing/2010/main">
-                              <a:noFill/>
-                            </a14:hiddenFill>
-                          </a:ext>
-                          <a:ext uri="{AF507438-7753-43E0-B8FC-AC1667EBCBE1}">
-                            <a14:hiddenEffects xmlns:a14="http://schemas.microsoft.com/office/drawing/2010/main">
-                              <a:effectLst>
-                                <a:outerShdw dist="28398" dir="3806097" algn="ctr" rotWithShape="0">
-                                  <a:srgbClr val="1F3763"/>
-                                </a:outerShdw>
-                              </a:effectLst>
-                            </a14:hiddenEffects>
-                          </a:ext>
-                        </a:extLst>
-                      </wps:spPr>
-                      <wps:bodyPr/>
-                    </wps:wsp>
-                  </a:graphicData>
-                </a:graphic>
-                <wp14:sizeRelH relativeFrom="page">
-                  <wp14:pctWidth>0</wp14:pctWidth>
-                </wp14:sizeRelH>
-                <wp14:sizeRelV relativeFrom="page">
-                  <wp14:pctHeight>0</wp14:pctHeight>
-                </wp14:sizeRelV>
-              </wp:anchor>
-            </w:drawing>
-          </mc:Choice>
-          <mc:Fallback>
-            <w:pict>
-              <v:shapetype w14:anchorId="1657AB39" id="_x0000_t32" coordsize="21600,21600" o:spt="32" o:oned="t" path="m,l21600,21600e" filled="f">
-                <v:path arrowok="t" fillok="f" o:connecttype="none"/>
-                <o:lock v:ext="edit" shapetype="t"/>
-              </v:shapetype>
-              <v:shape id="AutoShape 7" o:spid="_x0000_s1026" type="#_x0000_t32" style="position:absolute;margin-left:-1.75pt;margin-top:11.9pt;width:515.75pt;height:0;z-index:251660288;visibility:visible;mso-wrap-style:square;mso-width-percent:0;mso-height-percent:0;mso-wrap-distance-left:9pt;mso-wrap-distance-top:0;mso-wrap-distance-right:9pt;mso-wrap-distance-bottom:0;mso-position-horizontal:absolute;mso-position-horizontal-relative:text;mso-position-vertical:absolute;mso-position-vertical-relative:text;mso-width-percent:0;mso-height-percent:0;mso-width-relative:page;mso-height-relative:page" o:gfxdata="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" strokeweight="7.75pt">
-                <v:shadow color="#1f3763" offset="1pt"/>
-              </v:shape>
-            </w:pict>
-          </mc:Fallback>
-        </mc:AlternateContent>
-      </w:r>
+        <w:sectPr>
+          <w:pgSz w:w="12240" w:h="15840"/>
+          <w:pgMar w:top="993" w:right="965" w:bottom="851" w:left="965" w:header="706" w:footer="706" w:gutter="0"/>
+          <w:cols w:space="708"/>
+          <w:docGrid w:linePitch="326"/>
+        </w:sectPr>
+      </w:pPr>
     </w:p>
     <w:p/>
+    <w:p/>
+    <w:p>
+      <w:pPr>
+        <w:rPr>
+          <w:b/>
+          <w:smallCaps/>
+          <w:color w:val="5A5A5A"/>
+        </w:rPr>
+      </w:pPr>
+      <w:r>
+        <w:t xml:space="preserve">We would like to invite you to take part in our research study. Before you decide, we would like you to </w:t>
+      </w:r>
+    </w:p>
     <w:p>
       <w:pPr>
         <w:pStyle w:val="Heading1"/>
@@ -5691,11 +5675,19 @@
           <w:b w:val="0"/>
         </w:rPr>
       </w:pPr>
+      <w:proofErr w:type="gramStart"/>
       <w:r>
         <w:rPr>
           <w:b w:val="0"/>
         </w:rPr>
-        <w:t xml:space="preserve">We would like to invite you to take part in our research study. Before you decide, we would like you to </w:t>
+        <w:t>understand</w:t>
+      </w:r>
+      <w:proofErr w:type="gramEnd"/>
+      <w:r>
+        <w:rPr>
+          <w:b w:val="0"/>
+        </w:rPr>
+        <w:t xml:space="preserve"> why the research is being done and what it would involve for you. A member of the research </w:t>
       </w:r>
     </w:p>
     <w:p>
@@ -5704,13 +5696,38 @@
         <w:jc w:val="left"/>
         <w:rPr>
           <w:b w:val="0"/>
+          <w:bCs/>
         </w:rPr>
       </w:pPr>
       <w:r>
         <w:rPr>
           <w:b w:val="0"/>
         </w:rPr>
-        <w:t xml:space="preserve">understand why the research is being done and what it would involve for you. A member of the research </w:t>
+        <w:t xml:space="preserve">team will go through the information sheet with you and answer any questions you have. </w:t>
+      </w:r>
+      <w:r>
+        <w:rPr>
+          <w:b w:val="0"/>
+          <w:bCs/>
+        </w:rPr>
+        <w:t xml:space="preserve">This study tests the performance of a tablet-based app that is used to gather feedback from students about a single lab or lecture. With your data, we are hoping to show that the app fulfils the School of Computing’s requirements and meets high standards of usability. Please feel free to contact us at </w:t>
+      </w:r>
+      <w:hyperlink r:id="rId10" w:history="1">
+        <w:r>
+          <w:rPr>
+            <w:rStyle w:val="Hyperlink"/>
+            <w:b w:val="0"/>
+            <w:bCs/>
+          </w:rPr>
+          <w:t>k.m.z.mckenzie@dundee.ac.uk</w:t>
+        </w:r>
+      </w:hyperlink>
+      <w:r>
+        <w:rPr>
+          <w:b w:val="0"/>
+          <w:bCs/>
+        </w:rPr>
+        <w:t xml:space="preserve"> if you wish to be notified of the results of the study. Also, you are warmly invited to attend the final Honours Project demonstrations at the end of Semester 2 at the Queen Mother Building, University of Dundee.</w:t>
       </w:r>
     </w:p>
     <w:p>
@@ -5721,12 +5738,6 @@
           <w:b w:val="0"/>
         </w:rPr>
       </w:pPr>
-      <w:r>
-        <w:rPr>
-          <w:b w:val="0"/>
-        </w:rPr>
-        <w:t xml:space="preserve">team will go through the information sheet with you and answer any questions you have. </w:t>
-      </w:r>
     </w:p>
     <w:p/>
     <w:p>
@@ -5740,9 +5751,11 @@
       <w:r>
         <w:t>‘</w:t>
       </w:r>
+      <w:proofErr w:type="spellStart"/>
       <w:r>
         <w:t>RateMyClass</w:t>
       </w:r>
+      <w:proofErr w:type="spellEnd"/>
       <w:r>
         <w:t xml:space="preserve"> App</w:t>
       </w:r>
@@ -5930,6 +5943,12 @@
           <w:b w:val="0"/>
         </w:rPr>
         <w:t>You are free to withdraw at any time, without giving a reason and without penalty.</w:t>
+      </w:r>
+      <w:r>
+        <w:rPr>
+          <w:b w:val="0"/>
+        </w:rPr>
+        <w:t xml:space="preserve">  You can omit any question or any part of the study if you wish to.</w:t>
       </w:r>
     </w:p>
     <w:p>
@@ -6214,7 +6233,7 @@
       <w:r>
         <w:t xml:space="preserve">01382 385195 or email: </w:t>
       </w:r>
-      <w:hyperlink r:id="rId9" w:history="1">
+      <w:hyperlink r:id="rId11" w:history="1">
         <w:r>
           <w:rPr>
             <w:rStyle w:val="Hyperlink"/>
@@ -6297,6 +6316,7 @@
         </w:rPr>
       </w:pPr>
       <w:r>
+        <w:lastRenderedPageBreak/>
         <w:t xml:space="preserve">proposal and has raised no objections from the point of view of ethics. </w:t>
       </w:r>
       <w:r>
@@ -6347,40 +6367,34 @@
     </w:p>
     <w:p>
       <w:pPr>
-        <w:pStyle w:val="Heading3"/>
+        <w:pStyle w:val="Header"/>
+        <w:tabs>
+          <w:tab w:val="center" w:pos="5245"/>
+          <w:tab w:val="right" w:pos="10065"/>
+        </w:tabs>
+        <w:jc w:val="center"/>
+        <w:sectPr>
+          <w:headerReference w:type="default" r:id="rId12"/>
+          <w:footerReference w:type="default" r:id="rId13"/>
+          <w:pgSz w:w="12240" w:h="15840"/>
+          <w:pgMar w:top="993" w:right="965" w:bottom="851" w:left="965" w:header="706" w:footer="706" w:gutter="0"/>
+          <w:cols w:space="708"/>
+          <w:docGrid w:linePitch="326"/>
+        </w:sectPr>
       </w:pPr>
       <w:r>
         <w:br w:type="page"/>
       </w:r>
-      <w:r>
-        <w:lastRenderedPageBreak/>
-        <w:t>CONSENT FORM</w:t>
-      </w:r>
-    </w:p>
-    <w:p>
-      <w:pPr>
-        <w:rPr>
-          <w:rStyle w:val="SubtleReference"/>
-        </w:rPr>
-      </w:pPr>
-      <w:r>
-        <w:rPr>
-          <w:rStyle w:val="SubtleReference"/>
-        </w:rPr>
-        <w:t>‘</w:t>
-      </w:r>
-      <w:r>
-        <w:rPr>
-          <w:rStyle w:val="SubtleReference"/>
-        </w:rPr>
-        <w:t>RateMyClass’</w:t>
-      </w:r>
-      <w:r>
-        <w:rPr>
-          <w:rStyle w:val="SubtleReference"/>
-        </w:rPr>
-        <w:t xml:space="preserve"> App Evaluation</w:t>
-      </w:r>
+    </w:p>
+    <w:p>
+      <w:pPr>
+        <w:pStyle w:val="Header"/>
+        <w:tabs>
+          <w:tab w:val="center" w:pos="5245"/>
+          <w:tab w:val="right" w:pos="10065"/>
+        </w:tabs>
+        <w:jc w:val="center"/>
+      </w:pPr>
     </w:p>
     <w:p>
       <w:r>
@@ -6391,99 +6405,7 @@
         <mc:AlternateContent>
           <mc:Choice Requires="wps">
             <w:drawing>
-              <wp:anchor distT="0" distB="0" distL="114300" distR="114300" simplePos="0" relativeHeight="251662336" behindDoc="0" locked="0" layoutInCell="1" allowOverlap="1" wp14:anchorId="428750BF" wp14:editId="5C3175F8">
-                <wp:simplePos x="0" y="0"/>
-                <wp:positionH relativeFrom="column">
-                  <wp:posOffset>-22225</wp:posOffset>
-                </wp:positionH>
-                <wp:positionV relativeFrom="paragraph">
-                  <wp:posOffset>151130</wp:posOffset>
-                </wp:positionV>
-                <wp:extent cx="6550025" cy="0"/>
-                <wp:effectExtent l="57150" t="51435" r="50800" b="53340"/>
-                <wp:wrapNone/>
-                <wp:docPr id="7" name="AutoShape 7"/>
-                <wp:cNvGraphicFramePr>
-                  <a:graphicFrameLocks xmlns:a="http://schemas.openxmlformats.org/drawingml/2006/main"/>
-                </wp:cNvGraphicFramePr>
-                <a:graphic xmlns:a="http://schemas.openxmlformats.org/drawingml/2006/main">
-                  <a:graphicData uri="http://schemas.microsoft.com/office/word/2010/wordprocessingShape">
-                    <wps:wsp>
-                      <wps:cNvCnPr>
-                        <a:cxnSpLocks noChangeShapeType="1"/>
-                      </wps:cNvCnPr>
-                      <wps:spPr bwMode="auto">
-                        <a:xfrm>
-                          <a:off x="0" y="0"/>
-                          <a:ext cx="6550025" cy="0"/>
-                        </a:xfrm>
-                        <a:prstGeom prst="straightConnector1">
-                          <a:avLst/>
-                        </a:prstGeom>
-                        <a:noFill/>
-                        <a:ln w="98425">
-                          <a:solidFill>
-                            <a:srgbClr val="000000"/>
-                          </a:solidFill>
-                          <a:round/>
-                          <a:headEnd/>
-                          <a:tailEnd/>
-                        </a:ln>
-                        <a:effectLst/>
-                        <a:extLst>
-                          <a:ext uri="{909E8E84-426E-40DD-AFC4-6F175D3DCCD1}">
-                            <a14:hiddenFill xmlns:a14="http://schemas.microsoft.com/office/drawing/2010/main">
-                              <a:noFill/>
-                            </a14:hiddenFill>
-                          </a:ext>
-                          <a:ext uri="{AF507438-7753-43E0-B8FC-AC1667EBCBE1}">
-                            <a14:hiddenEffects xmlns:a14="http://schemas.microsoft.com/office/drawing/2010/main">
-                              <a:effectLst>
-                                <a:outerShdw dist="28398" dir="3806097" algn="ctr" rotWithShape="0">
-                                  <a:srgbClr val="1F3763"/>
-                                </a:outerShdw>
-                              </a:effectLst>
-                            </a14:hiddenEffects>
-                          </a:ext>
-                        </a:extLst>
-                      </wps:spPr>
-                      <wps:bodyPr/>
-                    </wps:wsp>
-                  </a:graphicData>
-                </a:graphic>
-                <wp14:sizeRelH relativeFrom="page">
-                  <wp14:pctWidth>0</wp14:pctWidth>
-                </wp14:sizeRelH>
-                <wp14:sizeRelV relativeFrom="page">
-                  <wp14:pctHeight>0</wp14:pctHeight>
-                </wp14:sizeRelV>
-              </wp:anchor>
-            </w:drawing>
-          </mc:Choice>
-          <mc:Fallback>
-            <w:pict>
-              <v:shapetype w14:anchorId="5A33D455" id="_x0000_t32" coordsize="21600,21600" o:spt="32" o:oned="t" path="m,l21600,21600e" filled="f">
-                <v:path arrowok="t" fillok="f" o:connecttype="none"/>
-                <o:lock v:ext="edit" shapetype="t"/>
-              </v:shapetype>
-              <v:shape id="AutoShape 7" o:spid="_x0000_s1026" type="#_x0000_t32" style="position:absolute;margin-left:-1.75pt;margin-top:11.9pt;width:515.75pt;height:0;z-index:251662336;visibility:visible;mso-wrap-style:square;mso-width-percent:0;mso-height-percent:0;mso-wrap-distance-left:9pt;mso-wrap-distance-top:0;mso-wrap-distance-right:9pt;mso-wrap-distance-bottom:0;mso-position-horizontal:absolute;mso-position-horizontal-relative:text;mso-position-vertical:absolute;mso-position-vertical-relative:text;mso-width-percent:0;mso-height-percent:0;mso-width-relative:page;mso-height-relative:page" o:gfxdata="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" strokeweight="7.75pt">
-                <v:shadow color="#1f3763" offset="1pt"/>
-              </v:shape>
-            </w:pict>
-          </mc:Fallback>
-        </mc:AlternateContent>
-      </w:r>
-    </w:p>
-    <w:p>
-      <w:r>
-        <w:rPr>
-          <w:noProof/>
-          <w:lang w:eastAsia="en-GB"/>
-        </w:rPr>
-        <mc:AlternateContent>
-          <mc:Choice Requires="wps">
-            <w:drawing>
-              <wp:anchor distT="0" distB="0" distL="114300" distR="114300" simplePos="0" relativeHeight="251659264" behindDoc="0" locked="0" layoutInCell="1" allowOverlap="1" wp14:anchorId="3F9CBBED" wp14:editId="7AE24FDB">
+              <wp:anchor distT="0" distB="0" distL="114300" distR="114300" simplePos="0" relativeHeight="251659264" behindDoc="0" locked="0" layoutInCell="1" allowOverlap="1" wp14:anchorId="02CCCE27" wp14:editId="060D4D31">
                 <wp:simplePos x="0" y="0"/>
                 <wp:positionH relativeFrom="column">
                   <wp:posOffset>5658485</wp:posOffset>
@@ -6540,14 +6462,28 @@
                           </w:p>
                           <w:p>
                             <w:r>
-                              <w:t xml:space="preserve"> initial </w:t>
+                              <w:t xml:space="preserve"> </w:t>
+                            </w:r>
+                            <w:proofErr w:type="gramStart"/>
+                            <w:r>
+                              <w:t>initial</w:t>
+                            </w:r>
+                            <w:proofErr w:type="gramEnd"/>
+                            <w:r>
+                              <w:t xml:space="preserve"> </w:t>
                             </w:r>
                           </w:p>
                           <w:p>
                             <w:r>
-                              <w:t xml:space="preserve"> box</w:t>
+                              <w:t xml:space="preserve"> </w:t>
                             </w:r>
+                            <w:proofErr w:type="gramStart"/>
+                            <w:r>
+                              <w:t>box</w:t>
+                            </w:r>
+                            <w:proofErr w:type="gramEnd"/>
                           </w:p>
+                          <w:p/>
                         </w:txbxContent>
                       </wps:txbx>
                       <wps:bodyPr rot="0" vert="horz" wrap="square" lIns="91440" tIns="45720" rIns="91440" bIns="45720" anchor="t" anchorCtr="0" upright="1">
@@ -6567,7 +6503,7 @@
           </mc:Choice>
           <mc:Fallback>
             <w:pict>
-              <v:shapetype w14:anchorId="3F9CBBED" id="_x0000_t202" coordsize="21600,21600" o:spt="202" path="m,l,21600r21600,l21600,xe">
+              <v:shapetype w14:anchorId="02CCCE27" id="_x0000_t202" coordsize="21600,21600" o:spt="202" path="m,l,21600r21600,l21600,xe">
                 <v:stroke joinstyle="miter"/>
                 <v:path gradientshapeok="t" o:connecttype="rect"/>
               </v:shapetype>
@@ -6581,14 +6517,28 @@
                     </w:p>
                     <w:p>
                       <w:r>
-                        <w:t xml:space="preserve"> initial </w:t>
+                        <w:t xml:space="preserve"> </w:t>
+                      </w:r>
+                      <w:proofErr w:type="gramStart"/>
+                      <w:r>
+                        <w:t>initial</w:t>
+                      </w:r>
+                      <w:proofErr w:type="gramEnd"/>
+                      <w:r>
+                        <w:t xml:space="preserve"> </w:t>
                       </w:r>
                     </w:p>
                     <w:p>
                       <w:r>
-                        <w:t xml:space="preserve"> box</w:t>
+                        <w:t xml:space="preserve"> </w:t>
                       </w:r>
+                      <w:proofErr w:type="gramStart"/>
+                      <w:r>
+                        <w:t>box</w:t>
+                      </w:r>
+                      <w:proofErr w:type="gramEnd"/>
                     </w:p>
+                    <w:p/>
                   </w:txbxContent>
                 </v:textbox>
               </v:shape>
@@ -6597,6 +6547,7 @@
         </mc:AlternateContent>
       </w:r>
     </w:p>
+    <w:p/>
     <w:p/>
     <w:p/>
     <w:p/>
@@ -6692,13 +6643,6 @@
       <w:r>
         <w:t xml:space="preserve"> </w:t>
       </w:r>
-    </w:p>
-    <w:p>
-      <w:r>
-        <w:t xml:space="preserve"> </w:t>
-      </w:r>
-    </w:p>
-    <w:p>
       <w:r>
         <w:rPr>
           <w:noProof/>
@@ -6707,7 +6651,7 @@
         <mc:AlternateContent>
           <mc:Choice Requires="wps">
             <w:drawing>
-              <wp:anchor distT="0" distB="0" distL="114300" distR="114300" simplePos="0" relativeHeight="251656192" behindDoc="0" locked="0" layoutInCell="1" allowOverlap="1" wp14:anchorId="6B7985EB" wp14:editId="30138414">
+              <wp:anchor distT="0" distB="0" distL="114300" distR="114300" simplePos="0" relativeHeight="251656192" behindDoc="0" locked="0" layoutInCell="1" allowOverlap="1" wp14:anchorId="6B05EC7A" wp14:editId="5D4DEE91">
                 <wp:simplePos x="0" y="0"/>
                 <wp:positionH relativeFrom="column">
                   <wp:posOffset>5715000</wp:posOffset>
@@ -6770,31 +6714,22 @@
           </mc:Fallback>
         </mc:AlternateContent>
       </w:r>
+    </w:p>
+    <w:p>
+      <w:r>
+        <w:t xml:space="preserve">2. I understand that my participation is voluntary and that I am free to withdraw from the </w:t>
+      </w:r>
+    </w:p>
+    <w:p>
+      <w:r>
+        <w:t xml:space="preserve">study at any time without giving any reason and without penalty. </w:t>
+      </w:r>
+    </w:p>
+    <w:p>
       <w:r>
         <w:t xml:space="preserve"> </w:t>
       </w:r>
     </w:p>
-    <w:p>
-      <w:r>
-        <w:t xml:space="preserve">2. I understand that my participation is voluntary and that I am free to withdraw from the </w:t>
-      </w:r>
-    </w:p>
-    <w:p>
-      <w:r>
-        <w:t xml:space="preserve">study at any time without giving any reason and without penalty. </w:t>
-      </w:r>
-    </w:p>
-    <w:p>
-      <w:r>
-        <w:t xml:space="preserve"> </w:t>
-      </w:r>
-    </w:p>
-    <w:p>
-      <w:r>
-        <w:t xml:space="preserve"> </w:t>
-      </w:r>
-    </w:p>
-    <w:p/>
     <w:p>
       <w:r>
         <w:rPr>
@@ -6873,8 +6808,6 @@
         <w:t xml:space="preserve">3. I understand that researchers will follow ethical and legal practice and all information about me will be handled in confidence. To ensure anonymity, personal records will only be available to the research team for the duration of the study and will not be kept together with the results or be presented in the report. If my data is used for publications or presentations, no reference to my identity will be made. </w:t>
       </w:r>
     </w:p>
-    <w:p/>
-    <w:p/>
     <w:p>
       <w:r>
         <w:rPr>
@@ -6973,8 +6906,6 @@
       <w:r>
         <w:t xml:space="preserve"> </w:t>
       </w:r>
-    </w:p>
-    <w:p>
       <w:r>
         <w:rPr>
           <w:noProof/>
@@ -6983,7 +6914,7 @@
         <mc:AlternateContent>
           <mc:Choice Requires="wps">
             <w:drawing>
-              <wp:anchor distT="0" distB="0" distL="114300" distR="114300" simplePos="0" relativeHeight="251658240" behindDoc="0" locked="0" layoutInCell="1" allowOverlap="1">
+              <wp:anchor distT="0" distB="0" distL="114300" distR="114300" simplePos="0" relativeHeight="251658240" behindDoc="0" locked="0" layoutInCell="1" allowOverlap="1" wp14:anchorId="6ABCE10D" wp14:editId="6B12A608">
                 <wp:simplePos x="0" y="0"/>
                 <wp:positionH relativeFrom="column">
                   <wp:posOffset>5715000</wp:posOffset>
@@ -7047,18 +6978,17 @@
         </mc:AlternateContent>
       </w:r>
     </w:p>
+    <w:p>
+      <w:r>
+        <w:t>5</w:t>
+      </w:r>
+      <w:r>
+        <w:t xml:space="preserve">. I agree to take part in the above study. </w:t>
+      </w:r>
+    </w:p>
     <w:p/>
     <w:p>
       <w:r>
-        <w:t>5</w:t>
-      </w:r>
-      <w:r>
-        <w:t xml:space="preserve">. I agree to take part in the above study. </w:t>
-      </w:r>
-    </w:p>
-    <w:p/>
-    <w:p>
-      <w:r>
         <w:t xml:space="preserve"> </w:t>
       </w:r>
     </w:p>
@@ -7069,6 +6999,21 @@
     </w:p>
     <w:p>
       <w:r>
+        <w:t xml:space="preserve">  </w:t>
+      </w:r>
+    </w:p>
+    <w:p>
+      <w:r>
+        <w:t xml:space="preserve">_________________________________   ___________________________    _________________ </w:t>
+      </w:r>
+    </w:p>
+    <w:p>
+      <w:r>
+        <w:t xml:space="preserve">Name of Participant                                                      Signature                                        Date </w:t>
+      </w:r>
+    </w:p>
+    <w:p>
+      <w:r>
         <w:t xml:space="preserve"> </w:t>
       </w:r>
     </w:p>
@@ -7079,42 +7024,12 @@
     </w:p>
     <w:p>
       <w:r>
-        <w:t xml:space="preserve">_________________________________   ___________________________    _________________ </w:t>
-      </w:r>
-    </w:p>
-    <w:p>
-      <w:r>
-        <w:t xml:space="preserve">Name of Participant                                                      Signature                                        Date </w:t>
-      </w:r>
-    </w:p>
-    <w:p>
-      <w:r>
-        <w:t xml:space="preserve"> </w:t>
-      </w:r>
-    </w:p>
-    <w:p>
-      <w:r>
-        <w:t xml:space="preserve"> </w:t>
-      </w:r>
-    </w:p>
-    <w:p>
-      <w:r>
         <w:t xml:space="preserve">_________________________________   ___________________________     _________________ </w:t>
       </w:r>
     </w:p>
     <w:p>
       <w:r>
-        <w:t xml:space="preserve">Name of Researcher taking Consent                            Signature                                        Date </w:t>
-      </w:r>
-    </w:p>
-    <w:p>
-      <w:r>
-        <w:t xml:space="preserve"> </w:t>
-      </w:r>
-    </w:p>
-    <w:p>
-      <w:r>
-        <w:t xml:space="preserve">When completed: 1 for participant; 1 for researcher site file. </w:t>
+        <w:t xml:space="preserve">Name of Researcher taking Consent                            Signature                                        Date When completed: 1 for participant; 1 for researcher site file. </w:t>
       </w:r>
       <w:r>
         <w:cr/>
@@ -7124,132 +7039,163 @@
     <w:p/>
     <w:p/>
     <w:p/>
+    <w:p>
+      <w:pPr>
+        <w:rPr>
+          <w:b/>
+        </w:rPr>
+        <w:sectPr>
+          <w:headerReference w:type="default" r:id="rId14"/>
+          <w:footerReference w:type="default" r:id="rId15"/>
+          <w:pgSz w:w="12240" w:h="15840"/>
+          <w:pgMar w:top="993" w:right="965" w:bottom="851" w:left="965" w:header="706" w:footer="706" w:gutter="0"/>
+          <w:cols w:space="708"/>
+        </w:sectPr>
+      </w:pPr>
+    </w:p>
+    <w:p>
+      <w:pPr>
+        <w:rPr>
+          <w:b/>
+        </w:rPr>
+      </w:pPr>
+    </w:p>
+    <w:p>
+      <w:pPr>
+        <w:rPr>
+          <w:b/>
+        </w:rPr>
+      </w:pPr>
+    </w:p>
+    <w:p>
+      <w:r>
+        <w:rPr>
+          <w:b/>
+        </w:rPr>
+        <w:t>Demographics Questionnaire</w:t>
+      </w:r>
+      <w:r>
+        <w:t xml:space="preserve"> Participant ID________ </w:t>
+      </w:r>
+    </w:p>
+    <w:p>
+      <w:pPr>
+        <w:rPr>
+          <w:i/>
+        </w:rPr>
+      </w:pPr>
+      <w:proofErr w:type="spellStart"/>
+      <w:r>
+        <w:rPr>
+          <w:i/>
+        </w:rPr>
+        <w:t>RateMyClass</w:t>
+      </w:r>
+      <w:proofErr w:type="spellEnd"/>
+      <w:r>
+        <w:rPr>
+          <w:i/>
+        </w:rPr>
+        <w:t xml:space="preserve"> App Evaluation</w:t>
+      </w:r>
+    </w:p>
+    <w:p>
+      <w:r>
+        <w:t>All questions are optional</w:t>
+      </w:r>
+      <w:r>
+        <w:t>.</w:t>
+      </w:r>
+      <w:r>
+        <w:t xml:space="preserve"> </w:t>
+      </w:r>
+    </w:p>
+    <w:p>
+      <w:r>
+        <w:t xml:space="preserve">  </w:t>
+      </w:r>
+    </w:p>
+    <w:p>
+      <w:r>
+        <w:t xml:space="preserve"> </w:t>
+      </w:r>
+    </w:p>
+    <w:p>
+      <w:r>
+        <w:t>1</w:t>
+      </w:r>
+      <w:r>
+        <w:t xml:space="preserve">. Handedness: Left Right Ambidextrous (circle one) </w:t>
+      </w:r>
+    </w:p>
+    <w:p>
+      <w:r>
+        <w:t xml:space="preserve"> </w:t>
+      </w:r>
+    </w:p>
+    <w:p>
+      <w:r>
+        <w:t>2</w:t>
+      </w:r>
+      <w:r>
+        <w:t xml:space="preserve">. Occupation: ______________________________________ </w:t>
+      </w:r>
+    </w:p>
     <w:p/>
+    <w:p>
+      <w:r>
+        <w:t>3</w:t>
+      </w:r>
+      <w:r>
+        <w:t>. Capacity: Staff Student (circle one)</w:t>
+      </w:r>
+    </w:p>
     <w:p/>
-    <w:p/>
-    <w:p/>
-    <w:p/>
+    <w:p>
+      <w:r>
+        <w:t>4</w:t>
+      </w:r>
+      <w:r>
+        <w:t xml:space="preserve">. </w:t>
+      </w:r>
+      <w:r>
+        <w:t>Course Name</w:t>
+      </w:r>
+      <w:r>
+        <w:t xml:space="preserve"> </w:t>
+      </w:r>
+      <w:r>
+        <w:t xml:space="preserve">(if applicable): </w:t>
+      </w:r>
+      <w:r>
+        <w:t>_______________</w:t>
+      </w:r>
+    </w:p>
+    <w:p>
+      <w:r>
+        <w:t xml:space="preserve"> </w:t>
+      </w:r>
+    </w:p>
     <w:p>
       <w:r>
         <w:br w:type="page"/>
       </w:r>
-      <w:r>
+    </w:p>
+    <w:p>
+      <w:pPr>
         <w:rPr>
           <w:b/>
         </w:rPr>
-        <w:lastRenderedPageBreak/>
-        <w:t>Demographics Questionnaire</w:t>
-      </w:r>
-      <w:r>
-        <w:t xml:space="preserve"> Participant ID________ </w:t>
-      </w:r>
-    </w:p>
-    <w:p>
-      <w:pPr>
-        <w:rPr>
-          <w:i/>
-        </w:rPr>
-      </w:pPr>
-      <w:r>
-        <w:rPr>
-          <w:i/>
-        </w:rPr>
-        <w:t>RateMyClass</w:t>
-      </w:r>
-      <w:r>
-        <w:rPr>
-          <w:i/>
-        </w:rPr>
-        <w:t xml:space="preserve"> App Evaluation</w:t>
-      </w:r>
-    </w:p>
-    <w:p>
-      <w:r>
-        <w:t>All questions are optional</w:t>
-      </w:r>
-      <w:r>
-        <w:t>.</w:t>
-      </w:r>
-      <w:r>
-        <w:t xml:space="preserve"> </w:t>
-      </w:r>
-    </w:p>
-    <w:p>
-      <w:r>
-        <w:t xml:space="preserve"> </w:t>
-      </w:r>
-    </w:p>
-    <w:p>
-      <w:r>
-        <w:t xml:space="preserve">1. Age: ________ </w:t>
-      </w:r>
-    </w:p>
-    <w:p>
-      <w:r>
-        <w:t xml:space="preserve"> </w:t>
-      </w:r>
-    </w:p>
-    <w:p>
-      <w:r>
-        <w:t xml:space="preserve">2. Sex: M F (circle one) </w:t>
-      </w:r>
-    </w:p>
-    <w:p>
-      <w:r>
-        <w:t xml:space="preserve"> </w:t>
-      </w:r>
-    </w:p>
-    <w:p>
-      <w:r>
-        <w:t xml:space="preserve">3. Handedness: Left Right Ambidextrous (circle one) </w:t>
-      </w:r>
-    </w:p>
-    <w:p>
-      <w:r>
-        <w:t xml:space="preserve"> </w:t>
-      </w:r>
-    </w:p>
-    <w:p>
-      <w:r>
-        <w:t xml:space="preserve">4. Occupation: ______________________________________ </w:t>
-      </w:r>
-    </w:p>
-    <w:p/>
-    <w:p>
-      <w:r>
-        <w:t>5. Capacity: Staff Student (circle one)</w:t>
-      </w:r>
-    </w:p>
-    <w:p/>
-    <w:p>
-      <w:r>
-        <w:t>6</w:t>
-      </w:r>
-      <w:r>
-        <w:t xml:space="preserve">. </w:t>
-      </w:r>
-      <w:r>
-        <w:t>Course Name</w:t>
-      </w:r>
-      <w:r>
-        <w:t xml:space="preserve"> </w:t>
-      </w:r>
-      <w:r>
-        <w:t xml:space="preserve">(if applicable): </w:t>
-      </w:r>
-      <w:r>
-        <w:t>_______________</w:t>
-      </w:r>
-    </w:p>
-    <w:p>
-      <w:r>
-        <w:t xml:space="preserve"> </w:t>
-      </w:r>
-    </w:p>
-    <w:p>
-      <w:r>
-        <w:br w:type="page"/>
-      </w:r>
+        <w:sectPr>
+          <w:headerReference w:type="default" r:id="rId16"/>
+          <w:footerReference w:type="default" r:id="rId17"/>
+          <w:pgSz w:w="12240" w:h="15840"/>
+          <w:pgMar w:top="993" w:right="965" w:bottom="851" w:left="965" w:header="706" w:footer="706" w:gutter="0"/>
+          <w:cols w:space="708"/>
+        </w:sectPr>
+      </w:pPr>
+      <w:bookmarkStart w:id="0" w:name="_GoBack"/>
+      <w:bookmarkEnd w:id="0"/>
     </w:p>
     <w:p>
       <w:pPr>
@@ -7257,11 +7203,24 @@
           <w:b/>
         </w:rPr>
       </w:pPr>
-      <w:r>
+    </w:p>
+    <w:p>
+      <w:pPr>
         <w:rPr>
           <w:b/>
         </w:rPr>
-        <w:lastRenderedPageBreak/>
+      </w:pPr>
+    </w:p>
+    <w:p>
+      <w:pPr>
+        <w:rPr>
+          <w:b/>
+        </w:rPr>
+      </w:pPr>
+      <w:r>
+        <w:rPr>
+          <w:b/>
+        </w:rPr>
         <w:t>Simple Usability Scale questionnaire</w:t>
       </w:r>
     </w:p>
@@ -7844,6 +7803,7 @@
               </w:numPr>
             </w:pPr>
             <w:r>
+              <w:lastRenderedPageBreak/>
               <w:t>I felt very confident using the product</w:t>
             </w:r>
           </w:p>
@@ -7931,6 +7891,9 @@
     </w:tbl>
     <w:p/>
     <w:sectPr>
+      <w:headerReference w:type="default" r:id="rId18"/>
+      <w:footerReference w:type="default" r:id="rId19"/>
+      <w:type w:val="continuous"/>
       <w:pgSz w:w="12240" w:h="15840"/>
       <w:pgMar w:top="993" w:right="965" w:bottom="851" w:left="965" w:header="706" w:footer="706" w:gutter="0"/>
       <w:cols w:space="708"/>
@@ -7958,6 +7921,1366 @@
 </w:endnotes>
 </file>
 
+<file path=word/footer1.xml><?xml version="1.0" encoding="utf-8"?>
+<w:ftr xmlns:wpc="http://schemas.microsoft.com/office/word/2010/wordprocessingCanvas" xmlns:mc="http://schemas.openxmlformats.org/markup-compatibility/2006" xmlns:o="urn:schemas-microsoft-com:office:office" xmlns:r="http://schemas.openxmlformats.org/officeDocument/2006/relationships" xmlns:m="http://schemas.openxmlformats.org/officeDocument/2006/math" xmlns:v="urn:schemas-microsoft-com:vml" xmlns:wp14="http://schemas.microsoft.com/office/word/2010/wordprocessingDrawing" xmlns:wp="http://schemas.openxmlformats.org/drawingml/2006/wordprocessingDrawing" xmlns:w10="urn:schemas-microsoft-com:office:word" xmlns:w="http://schemas.openxmlformats.org/wordprocessingml/2006/main" xmlns:w14="http://schemas.microsoft.com/office/word/2010/wordml" xmlns:w15="http://schemas.microsoft.com/office/word/2012/wordml" xmlns:wpg="http://schemas.microsoft.com/office/word/2010/wordprocessingGroup" xmlns:wpi="http://schemas.microsoft.com/office/word/2010/wordprocessingInk" xmlns:wne="http://schemas.microsoft.com/office/word/2006/wordml" xmlns:wps="http://schemas.microsoft.com/office/word/2010/wordprocessingShape" mc:Ignorable="w14 w15 wp14">
+  <w:p>
+    <w:pPr>
+      <w:tabs>
+        <w:tab w:val="center" w:pos="5387"/>
+        <w:tab w:val="right" w:pos="10064"/>
+      </w:tabs>
+      <w:rPr>
+        <w:rFonts w:ascii="Palatino" w:hAnsi="Palatino"/>
+        <w:color w:val="333399"/>
+        <w:sz w:val="20"/>
+      </w:rPr>
+    </w:pPr>
+    <w:proofErr w:type="spellStart"/>
+    <w:r>
+      <w:rPr>
+        <w:rFonts w:ascii="Palatino" w:hAnsi="Palatino"/>
+        <w:color w:val="333399"/>
+        <w:sz w:val="20"/>
+      </w:rPr>
+      <w:t>RateMyClass</w:t>
+    </w:r>
+    <w:proofErr w:type="spellEnd"/>
+  </w:p>
+  <w:p>
+    <w:pPr>
+      <w:tabs>
+        <w:tab w:val="center" w:pos="5387"/>
+        <w:tab w:val="right" w:pos="10064"/>
+      </w:tabs>
+      <w:rPr>
+        <w:rFonts w:ascii="Palatino" w:hAnsi="Palatino"/>
+        <w:color w:val="333399"/>
+        <w:sz w:val="20"/>
+      </w:rPr>
+    </w:pPr>
+    <w:r>
+      <w:rPr>
+        <w:rFonts w:ascii="Palatino" w:hAnsi="Palatino"/>
+        <w:color w:val="333399"/>
+        <w:sz w:val="20"/>
+      </w:rPr>
+      <w:t>Information Sheet</w:t>
+    </w:r>
+    <w:r>
+      <w:rPr>
+        <w:rFonts w:ascii="Palatino" w:hAnsi="Palatino"/>
+        <w:color w:val="333399"/>
+        <w:sz w:val="20"/>
+      </w:rPr>
+      <w:tab/>
+      <w:t>Version 1.0, 24/11/2014</w:t>
+    </w:r>
+    <w:r>
+      <w:rPr>
+        <w:rFonts w:ascii="Palatino" w:hAnsi="Palatino"/>
+        <w:color w:val="333399"/>
+        <w:sz w:val="20"/>
+      </w:rPr>
+      <w:tab/>
+    </w:r>
+    <w:r>
+      <w:rPr>
+        <w:rFonts w:ascii="Palatino" w:hAnsi="Palatino"/>
+        <w:color w:val="333399"/>
+        <w:sz w:val="20"/>
+      </w:rPr>
+      <w:t xml:space="preserve">Page </w:t>
+    </w:r>
+    <w:r>
+      <w:rPr>
+        <w:rFonts w:ascii="Palatino" w:hAnsi="Palatino"/>
+        <w:color w:val="333399"/>
+        <w:sz w:val="20"/>
+      </w:rPr>
+      <w:fldChar w:fldCharType="begin"/>
+    </w:r>
+    <w:r>
+      <w:rPr>
+        <w:rFonts w:ascii="Palatino" w:hAnsi="Palatino"/>
+        <w:color w:val="333399"/>
+        <w:sz w:val="20"/>
+      </w:rPr>
+      <w:instrText xml:space="preserve"> PAGE </w:instrText>
+    </w:r>
+    <w:r>
+      <w:rPr>
+        <w:rFonts w:ascii="Palatino" w:hAnsi="Palatino"/>
+        <w:color w:val="333399"/>
+        <w:sz w:val="20"/>
+      </w:rPr>
+      <w:fldChar w:fldCharType="separate"/>
+    </w:r>
+    <w:r>
+      <w:rPr>
+        <w:rFonts w:ascii="Palatino" w:hAnsi="Palatino"/>
+        <w:noProof/>
+        <w:color w:val="333399"/>
+        <w:sz w:val="20"/>
+      </w:rPr>
+      <w:t>8</w:t>
+    </w:r>
+    <w:r>
+      <w:rPr>
+        <w:rFonts w:ascii="Palatino" w:hAnsi="Palatino"/>
+        <w:color w:val="333399"/>
+        <w:sz w:val="20"/>
+      </w:rPr>
+      <w:fldChar w:fldCharType="end"/>
+    </w:r>
+    <w:r>
+      <w:rPr>
+        <w:rFonts w:ascii="Palatino" w:hAnsi="Palatino"/>
+        <w:color w:val="333399"/>
+        <w:sz w:val="20"/>
+      </w:rPr>
+      <w:t xml:space="preserve"> of </w:t>
+    </w:r>
+    <w:r>
+      <w:rPr>
+        <w:rFonts w:ascii="Palatino" w:hAnsi="Palatino"/>
+        <w:color w:val="333399"/>
+        <w:sz w:val="20"/>
+      </w:rPr>
+      <w:fldChar w:fldCharType="begin"/>
+    </w:r>
+    <w:r>
+      <w:rPr>
+        <w:rFonts w:ascii="Palatino" w:hAnsi="Palatino"/>
+        <w:color w:val="333399"/>
+        <w:sz w:val="20"/>
+      </w:rPr>
+      <w:instrText xml:space="preserve"> NUMPAGES  </w:instrText>
+    </w:r>
+    <w:r>
+      <w:rPr>
+        <w:rFonts w:ascii="Palatino" w:hAnsi="Palatino"/>
+        <w:color w:val="333399"/>
+        <w:sz w:val="20"/>
+      </w:rPr>
+      <w:fldChar w:fldCharType="separate"/>
+    </w:r>
+    <w:r>
+      <w:rPr>
+        <w:rFonts w:ascii="Palatino" w:hAnsi="Palatino"/>
+        <w:noProof/>
+        <w:color w:val="333399"/>
+        <w:sz w:val="20"/>
+      </w:rPr>
+      <w:t>12</w:t>
+    </w:r>
+    <w:r>
+      <w:rPr>
+        <w:rFonts w:ascii="Palatino" w:hAnsi="Palatino"/>
+        <w:color w:val="333399"/>
+        <w:sz w:val="20"/>
+      </w:rPr>
+      <w:fldChar w:fldCharType="end"/>
+    </w:r>
+  </w:p>
+  <w:p>
+    <w:pPr>
+      <w:pStyle w:val="Footer"/>
+      <w:tabs>
+        <w:tab w:val="clear" w:pos="4320"/>
+        <w:tab w:val="clear" w:pos="8640"/>
+        <w:tab w:val="center" w:pos="4820"/>
+        <w:tab w:val="right" w:pos="10065"/>
+      </w:tabs>
+      <w:ind w:right="-626"/>
+      <w:rPr>
+        <w:rFonts w:ascii="Palatino" w:hAnsi="Palatino"/>
+        <w:color w:val="333399"/>
+        <w:sz w:val="16"/>
+      </w:rPr>
+    </w:pPr>
+  </w:p>
+  <w:p>
+    <w:pPr>
+      <w:pStyle w:val="Footer"/>
+      <w:tabs>
+        <w:tab w:val="clear" w:pos="4320"/>
+        <w:tab w:val="clear" w:pos="8640"/>
+        <w:tab w:val="center" w:pos="5245"/>
+        <w:tab w:val="right" w:pos="10065"/>
+      </w:tabs>
+      <w:ind w:right="-626"/>
+      <w:rPr>
+        <w:rFonts w:ascii="Palatino" w:hAnsi="Palatino"/>
+        <w:color w:val="333399"/>
+        <w:sz w:val="16"/>
+      </w:rPr>
+    </w:pPr>
+    <w:r>
+      <w:rPr>
+        <w:rFonts w:ascii="Palatino" w:hAnsi="Palatino"/>
+        <w:color w:val="333399"/>
+        <w:sz w:val="16"/>
+      </w:rPr>
+      <w:tab/>
+      <w:t>School of Computing, College of Art, Science &amp; Engineering</w:t>
+    </w:r>
+  </w:p>
+  <w:p>
+    <w:pPr>
+      <w:pStyle w:val="Footer"/>
+      <w:tabs>
+        <w:tab w:val="clear" w:pos="4320"/>
+        <w:tab w:val="clear" w:pos="8640"/>
+        <w:tab w:val="center" w:pos="5245"/>
+        <w:tab w:val="right" w:pos="10065"/>
+      </w:tabs>
+      <w:ind w:right="-626"/>
+      <w:rPr>
+        <w:rFonts w:ascii="Palatino" w:hAnsi="Palatino"/>
+        <w:color w:val="333399"/>
+        <w:sz w:val="15"/>
+      </w:rPr>
+    </w:pPr>
+    <w:r>
+      <w:rPr>
+        <w:rFonts w:ascii="Palatino" w:hAnsi="Palatino"/>
+        <w:color w:val="333399"/>
+        <w:sz w:val="16"/>
+      </w:rPr>
+      <w:tab/>
+      <w:t xml:space="preserve">UNIVERSITY OF </w:t>
+    </w:r>
+    <w:proofErr w:type="gramStart"/>
+    <w:r>
+      <w:rPr>
+        <w:rFonts w:ascii="Palatino" w:hAnsi="Palatino"/>
+        <w:color w:val="333399"/>
+        <w:sz w:val="16"/>
+      </w:rPr>
+      <w:t xml:space="preserve">DUNDEE  </w:t>
+    </w:r>
+    <w:proofErr w:type="spellStart"/>
+    <w:r>
+      <w:rPr>
+        <w:rFonts w:ascii="Palatino" w:hAnsi="Palatino"/>
+        <w:color w:val="333399"/>
+        <w:sz w:val="15"/>
+      </w:rPr>
+      <w:t>Dundee</w:t>
+    </w:r>
+    <w:proofErr w:type="spellEnd"/>
+    <w:proofErr w:type="gramEnd"/>
+    <w:r>
+      <w:rPr>
+        <w:rFonts w:ascii="Palatino" w:hAnsi="Palatino"/>
+        <w:color w:val="333399"/>
+        <w:sz w:val="15"/>
+      </w:rPr>
+      <w:t xml:space="preserve"> </w:t>
+    </w:r>
+    <w:r>
+      <w:rPr>
+        <w:rFonts w:ascii="Palatino" w:hAnsi="Palatino"/>
+        <w:color w:val="333399"/>
+        <w:sz w:val="15"/>
+      </w:rPr>
+      <w:t>DD1 4HN</w:t>
+    </w:r>
+    <w:r>
+      <w:rPr>
+        <w:rFonts w:ascii="Palatino" w:hAnsi="Palatino"/>
+        <w:color w:val="333399"/>
+        <w:sz w:val="12"/>
+      </w:rPr>
+      <w:t xml:space="preserve">   </w:t>
+    </w:r>
+    <w:r>
+      <w:rPr>
+        <w:rFonts w:ascii="Palatino" w:hAnsi="Palatino"/>
+        <w:color w:val="333399"/>
+        <w:sz w:val="15"/>
+      </w:rPr>
+      <w:t xml:space="preserve">Scotland  UK   </w:t>
+    </w:r>
+    <w:r>
+      <w:rPr>
+        <w:rFonts w:ascii="Palatino" w:hAnsi="Palatino"/>
+        <w:i/>
+        <w:color w:val="FF0000"/>
+        <w:sz w:val="15"/>
+      </w:rPr>
+      <w:t>t</w:t>
+    </w:r>
+    <w:r>
+      <w:rPr>
+        <w:rFonts w:ascii="Palatino" w:hAnsi="Palatino"/>
+        <w:color w:val="FF0000"/>
+        <w:sz w:val="15"/>
+      </w:rPr>
+      <w:t xml:space="preserve"> </w:t>
+    </w:r>
+    <w:r>
+      <w:rPr>
+        <w:rFonts w:ascii="Palatino" w:hAnsi="Palatino"/>
+        <w:color w:val="333399"/>
+        <w:sz w:val="15"/>
+      </w:rPr>
+      <w:t xml:space="preserve"> +44 (0)1382 344145  </w:t>
+    </w:r>
+    <w:r>
+      <w:rPr>
+        <w:rFonts w:ascii="Palatino" w:hAnsi="Palatino"/>
+        <w:color w:val="FF0000"/>
+        <w:sz w:val="15"/>
+      </w:rPr>
+      <w:t xml:space="preserve"> </w:t>
+    </w:r>
+    <w:r>
+      <w:rPr>
+        <w:rFonts w:ascii="Palatino" w:hAnsi="Palatino"/>
+        <w:i/>
+        <w:color w:val="FF0000"/>
+        <w:sz w:val="15"/>
+      </w:rPr>
+      <w:t>f</w:t>
+    </w:r>
+    <w:r>
+      <w:rPr>
+        <w:rFonts w:ascii="Palatino" w:hAnsi="Palatino"/>
+        <w:color w:val="333399"/>
+        <w:sz w:val="15"/>
+      </w:rPr>
+      <w:t xml:space="preserve">  +44 (0)1382 345509</w:t>
+    </w:r>
+  </w:p>
+  <w:p>
+    <w:pPr>
+      <w:pStyle w:val="Footer"/>
+    </w:pPr>
+  </w:p>
+</w:ftr>
+</file>
+
+<file path=word/footer2.xml><?xml version="1.0" encoding="utf-8"?>
+<w:ftr xmlns:wpc="http://schemas.microsoft.com/office/word/2010/wordprocessingCanvas" xmlns:mc="http://schemas.openxmlformats.org/markup-compatibility/2006" xmlns:o="urn:schemas-microsoft-com:office:office" xmlns:r="http://schemas.openxmlformats.org/officeDocument/2006/relationships" xmlns:m="http://schemas.openxmlformats.org/officeDocument/2006/math" xmlns:v="urn:schemas-microsoft-com:vml" xmlns:wp14="http://schemas.microsoft.com/office/word/2010/wordprocessingDrawing" xmlns:wp="http://schemas.openxmlformats.org/drawingml/2006/wordprocessingDrawing" xmlns:w10="urn:schemas-microsoft-com:office:word" xmlns:w="http://schemas.openxmlformats.org/wordprocessingml/2006/main" xmlns:w14="http://schemas.microsoft.com/office/word/2010/wordml" xmlns:w15="http://schemas.microsoft.com/office/word/2012/wordml" xmlns:wpg="http://schemas.microsoft.com/office/word/2010/wordprocessingGroup" xmlns:wpi="http://schemas.microsoft.com/office/word/2010/wordprocessingInk" xmlns:wne="http://schemas.microsoft.com/office/word/2006/wordml" xmlns:wps="http://schemas.microsoft.com/office/word/2010/wordprocessingShape" mc:Ignorable="w14 w15 wp14">
+  <w:p>
+    <w:pPr>
+      <w:tabs>
+        <w:tab w:val="center" w:pos="5387"/>
+        <w:tab w:val="right" w:pos="10064"/>
+      </w:tabs>
+      <w:rPr>
+        <w:rFonts w:ascii="Palatino" w:hAnsi="Palatino"/>
+        <w:color w:val="333399"/>
+        <w:sz w:val="20"/>
+      </w:rPr>
+    </w:pPr>
+    <w:proofErr w:type="spellStart"/>
+    <w:r>
+      <w:rPr>
+        <w:rFonts w:ascii="Palatino" w:hAnsi="Palatino"/>
+        <w:color w:val="333399"/>
+        <w:sz w:val="20"/>
+      </w:rPr>
+      <w:t>RateMyClass</w:t>
+    </w:r>
+    <w:proofErr w:type="spellEnd"/>
+  </w:p>
+  <w:p>
+    <w:pPr>
+      <w:tabs>
+        <w:tab w:val="center" w:pos="5387"/>
+        <w:tab w:val="right" w:pos="10064"/>
+      </w:tabs>
+      <w:rPr>
+        <w:rFonts w:ascii="Palatino" w:hAnsi="Palatino"/>
+        <w:color w:val="333399"/>
+        <w:sz w:val="20"/>
+      </w:rPr>
+    </w:pPr>
+    <w:r>
+      <w:rPr>
+        <w:rFonts w:ascii="Palatino" w:hAnsi="Palatino"/>
+        <w:color w:val="333399"/>
+        <w:sz w:val="20"/>
+      </w:rPr>
+      <w:t>Consent Form</w:t>
+    </w:r>
+    <w:r>
+      <w:rPr>
+        <w:rFonts w:ascii="Palatino" w:hAnsi="Palatino"/>
+        <w:color w:val="333399"/>
+        <w:sz w:val="20"/>
+      </w:rPr>
+      <w:tab/>
+      <w:t>Version 1.0, 24/11/2014</w:t>
+    </w:r>
+    <w:r>
+      <w:rPr>
+        <w:rFonts w:ascii="Palatino" w:hAnsi="Palatino"/>
+        <w:color w:val="333399"/>
+        <w:sz w:val="20"/>
+      </w:rPr>
+      <w:tab/>
+    </w:r>
+    <w:r>
+      <w:rPr>
+        <w:rFonts w:ascii="Palatino" w:hAnsi="Palatino"/>
+        <w:color w:val="333399"/>
+        <w:sz w:val="20"/>
+      </w:rPr>
+      <w:t xml:space="preserve">Page </w:t>
+    </w:r>
+    <w:r>
+      <w:rPr>
+        <w:rFonts w:ascii="Palatino" w:hAnsi="Palatino"/>
+        <w:color w:val="333399"/>
+        <w:sz w:val="20"/>
+      </w:rPr>
+      <w:fldChar w:fldCharType="begin"/>
+    </w:r>
+    <w:r>
+      <w:rPr>
+        <w:rFonts w:ascii="Palatino" w:hAnsi="Palatino"/>
+        <w:color w:val="333399"/>
+        <w:sz w:val="20"/>
+      </w:rPr>
+      <w:instrText xml:space="preserve"> PAGE </w:instrText>
+    </w:r>
+    <w:r>
+      <w:rPr>
+        <w:rFonts w:ascii="Palatino" w:hAnsi="Palatino"/>
+        <w:color w:val="333399"/>
+        <w:sz w:val="20"/>
+      </w:rPr>
+      <w:fldChar w:fldCharType="separate"/>
+    </w:r>
+    <w:r>
+      <w:rPr>
+        <w:rFonts w:ascii="Palatino" w:hAnsi="Palatino"/>
+        <w:noProof/>
+        <w:color w:val="333399"/>
+        <w:sz w:val="20"/>
+      </w:rPr>
+      <w:t>9</w:t>
+    </w:r>
+    <w:r>
+      <w:rPr>
+        <w:rFonts w:ascii="Palatino" w:hAnsi="Palatino"/>
+        <w:color w:val="333399"/>
+        <w:sz w:val="20"/>
+      </w:rPr>
+      <w:fldChar w:fldCharType="end"/>
+    </w:r>
+    <w:r>
+      <w:rPr>
+        <w:rFonts w:ascii="Palatino" w:hAnsi="Palatino"/>
+        <w:color w:val="333399"/>
+        <w:sz w:val="20"/>
+      </w:rPr>
+      <w:t xml:space="preserve"> of </w:t>
+    </w:r>
+    <w:r>
+      <w:rPr>
+        <w:rFonts w:ascii="Palatino" w:hAnsi="Palatino"/>
+        <w:color w:val="333399"/>
+        <w:sz w:val="20"/>
+      </w:rPr>
+      <w:fldChar w:fldCharType="begin"/>
+    </w:r>
+    <w:r>
+      <w:rPr>
+        <w:rFonts w:ascii="Palatino" w:hAnsi="Palatino"/>
+        <w:color w:val="333399"/>
+        <w:sz w:val="20"/>
+      </w:rPr>
+      <w:instrText xml:space="preserve"> NUMPAGES  </w:instrText>
+    </w:r>
+    <w:r>
+      <w:rPr>
+        <w:rFonts w:ascii="Palatino" w:hAnsi="Palatino"/>
+        <w:color w:val="333399"/>
+        <w:sz w:val="20"/>
+      </w:rPr>
+      <w:fldChar w:fldCharType="separate"/>
+    </w:r>
+    <w:r>
+      <w:rPr>
+        <w:rFonts w:ascii="Palatino" w:hAnsi="Palatino"/>
+        <w:noProof/>
+        <w:color w:val="333399"/>
+        <w:sz w:val="20"/>
+      </w:rPr>
+      <w:t>12</w:t>
+    </w:r>
+    <w:r>
+      <w:rPr>
+        <w:rFonts w:ascii="Palatino" w:hAnsi="Palatino"/>
+        <w:color w:val="333399"/>
+        <w:sz w:val="20"/>
+      </w:rPr>
+      <w:fldChar w:fldCharType="end"/>
+    </w:r>
+  </w:p>
+  <w:p>
+    <w:pPr>
+      <w:pStyle w:val="Footer"/>
+      <w:tabs>
+        <w:tab w:val="clear" w:pos="4320"/>
+        <w:tab w:val="clear" w:pos="8640"/>
+        <w:tab w:val="center" w:pos="4820"/>
+        <w:tab w:val="right" w:pos="10065"/>
+      </w:tabs>
+      <w:ind w:right="-626"/>
+      <w:rPr>
+        <w:rFonts w:ascii="Palatino" w:hAnsi="Palatino"/>
+        <w:color w:val="333399"/>
+        <w:sz w:val="16"/>
+      </w:rPr>
+    </w:pPr>
+  </w:p>
+  <w:p>
+    <w:pPr>
+      <w:pStyle w:val="Footer"/>
+      <w:tabs>
+        <w:tab w:val="clear" w:pos="4320"/>
+        <w:tab w:val="clear" w:pos="8640"/>
+        <w:tab w:val="center" w:pos="5245"/>
+        <w:tab w:val="right" w:pos="10065"/>
+      </w:tabs>
+      <w:ind w:right="-626"/>
+      <w:rPr>
+        <w:rFonts w:ascii="Palatino" w:hAnsi="Palatino"/>
+        <w:color w:val="333399"/>
+        <w:sz w:val="16"/>
+      </w:rPr>
+    </w:pPr>
+    <w:r>
+      <w:rPr>
+        <w:rFonts w:ascii="Palatino" w:hAnsi="Palatino"/>
+        <w:color w:val="333399"/>
+        <w:sz w:val="16"/>
+      </w:rPr>
+      <w:tab/>
+      <w:t>School of Computing, College of Art, Science &amp; Engineering</w:t>
+    </w:r>
+  </w:p>
+  <w:p>
+    <w:pPr>
+      <w:pStyle w:val="Footer"/>
+      <w:tabs>
+        <w:tab w:val="clear" w:pos="4320"/>
+        <w:tab w:val="clear" w:pos="8640"/>
+        <w:tab w:val="center" w:pos="5245"/>
+        <w:tab w:val="right" w:pos="10065"/>
+      </w:tabs>
+      <w:ind w:right="-626"/>
+      <w:rPr>
+        <w:rFonts w:ascii="Palatino" w:hAnsi="Palatino"/>
+        <w:color w:val="333399"/>
+        <w:sz w:val="15"/>
+      </w:rPr>
+    </w:pPr>
+    <w:r>
+      <w:rPr>
+        <w:rFonts w:ascii="Palatino" w:hAnsi="Palatino"/>
+        <w:color w:val="333399"/>
+        <w:sz w:val="16"/>
+      </w:rPr>
+      <w:tab/>
+      <w:t xml:space="preserve">UNIVERSITY OF </w:t>
+    </w:r>
+    <w:proofErr w:type="gramStart"/>
+    <w:r>
+      <w:rPr>
+        <w:rFonts w:ascii="Palatino" w:hAnsi="Palatino"/>
+        <w:color w:val="333399"/>
+        <w:sz w:val="16"/>
+      </w:rPr>
+      <w:t xml:space="preserve">DUNDEE  </w:t>
+    </w:r>
+    <w:proofErr w:type="spellStart"/>
+    <w:r>
+      <w:rPr>
+        <w:rFonts w:ascii="Palatino" w:hAnsi="Palatino"/>
+        <w:color w:val="333399"/>
+        <w:sz w:val="15"/>
+      </w:rPr>
+      <w:t>Dundee</w:t>
+    </w:r>
+    <w:proofErr w:type="spellEnd"/>
+    <w:proofErr w:type="gramEnd"/>
+    <w:r>
+      <w:rPr>
+        <w:rFonts w:ascii="Palatino" w:hAnsi="Palatino"/>
+        <w:color w:val="333399"/>
+        <w:sz w:val="15"/>
+      </w:rPr>
+      <w:t xml:space="preserve"> </w:t>
+    </w:r>
+    <w:r>
+      <w:rPr>
+        <w:rFonts w:ascii="Palatino" w:hAnsi="Palatino"/>
+        <w:color w:val="333399"/>
+        <w:sz w:val="15"/>
+      </w:rPr>
+      <w:t>DD1 4HN</w:t>
+    </w:r>
+    <w:r>
+      <w:rPr>
+        <w:rFonts w:ascii="Palatino" w:hAnsi="Palatino"/>
+        <w:color w:val="333399"/>
+        <w:sz w:val="12"/>
+      </w:rPr>
+      <w:t xml:space="preserve">   </w:t>
+    </w:r>
+    <w:r>
+      <w:rPr>
+        <w:rFonts w:ascii="Palatino" w:hAnsi="Palatino"/>
+        <w:color w:val="333399"/>
+        <w:sz w:val="15"/>
+      </w:rPr>
+      <w:t xml:space="preserve">Scotland  UK   </w:t>
+    </w:r>
+    <w:r>
+      <w:rPr>
+        <w:rFonts w:ascii="Palatino" w:hAnsi="Palatino"/>
+        <w:i/>
+        <w:color w:val="FF0000"/>
+        <w:sz w:val="15"/>
+      </w:rPr>
+      <w:t>t</w:t>
+    </w:r>
+    <w:r>
+      <w:rPr>
+        <w:rFonts w:ascii="Palatino" w:hAnsi="Palatino"/>
+        <w:color w:val="FF0000"/>
+        <w:sz w:val="15"/>
+      </w:rPr>
+      <w:t xml:space="preserve"> </w:t>
+    </w:r>
+    <w:r>
+      <w:rPr>
+        <w:rFonts w:ascii="Palatino" w:hAnsi="Palatino"/>
+        <w:color w:val="333399"/>
+        <w:sz w:val="15"/>
+      </w:rPr>
+      <w:t xml:space="preserve"> +44 (0)1382 344145  </w:t>
+    </w:r>
+    <w:r>
+      <w:rPr>
+        <w:rFonts w:ascii="Palatino" w:hAnsi="Palatino"/>
+        <w:color w:val="FF0000"/>
+        <w:sz w:val="15"/>
+      </w:rPr>
+      <w:t xml:space="preserve"> </w:t>
+    </w:r>
+    <w:r>
+      <w:rPr>
+        <w:rFonts w:ascii="Palatino" w:hAnsi="Palatino"/>
+        <w:i/>
+        <w:color w:val="FF0000"/>
+        <w:sz w:val="15"/>
+      </w:rPr>
+      <w:t>f</w:t>
+    </w:r>
+    <w:r>
+      <w:rPr>
+        <w:rFonts w:ascii="Palatino" w:hAnsi="Palatino"/>
+        <w:color w:val="333399"/>
+        <w:sz w:val="15"/>
+      </w:rPr>
+      <w:t xml:space="preserve">  +44 (0)1382 345509</w:t>
+    </w:r>
+  </w:p>
+  <w:p>
+    <w:pPr>
+      <w:pStyle w:val="Footer"/>
+    </w:pPr>
+  </w:p>
+</w:ftr>
+</file>
+
+<file path=word/footer3.xml><?xml version="1.0" encoding="utf-8"?>
+<w:ftr xmlns:wpc="http://schemas.microsoft.com/office/word/2010/wordprocessingCanvas" xmlns:mc="http://schemas.openxmlformats.org/markup-compatibility/2006" xmlns:o="urn:schemas-microsoft-com:office:office" xmlns:r="http://schemas.openxmlformats.org/officeDocument/2006/relationships" xmlns:m="http://schemas.openxmlformats.org/officeDocument/2006/math" xmlns:v="urn:schemas-microsoft-com:vml" xmlns:wp14="http://schemas.microsoft.com/office/word/2010/wordprocessingDrawing" xmlns:wp="http://schemas.openxmlformats.org/drawingml/2006/wordprocessingDrawing" xmlns:w10="urn:schemas-microsoft-com:office:word" xmlns:w="http://schemas.openxmlformats.org/wordprocessingml/2006/main" xmlns:w14="http://schemas.microsoft.com/office/word/2010/wordml" xmlns:w15="http://schemas.microsoft.com/office/word/2012/wordml" xmlns:wpg="http://schemas.microsoft.com/office/word/2010/wordprocessingGroup" xmlns:wpi="http://schemas.microsoft.com/office/word/2010/wordprocessingInk" xmlns:wne="http://schemas.microsoft.com/office/word/2006/wordml" xmlns:wps="http://schemas.microsoft.com/office/word/2010/wordprocessingShape" mc:Ignorable="w14 w15 wp14">
+  <w:p>
+    <w:pPr>
+      <w:tabs>
+        <w:tab w:val="center" w:pos="5387"/>
+        <w:tab w:val="right" w:pos="10064"/>
+      </w:tabs>
+      <w:rPr>
+        <w:rFonts w:ascii="Palatino" w:hAnsi="Palatino"/>
+        <w:color w:val="333399"/>
+        <w:sz w:val="20"/>
+      </w:rPr>
+    </w:pPr>
+    <w:proofErr w:type="spellStart"/>
+    <w:r>
+      <w:rPr>
+        <w:rFonts w:ascii="Palatino" w:hAnsi="Palatino"/>
+        <w:color w:val="333399"/>
+        <w:sz w:val="20"/>
+      </w:rPr>
+      <w:t>RateMyClass</w:t>
+    </w:r>
+    <w:proofErr w:type="spellEnd"/>
+  </w:p>
+  <w:p>
+    <w:pPr>
+      <w:tabs>
+        <w:tab w:val="center" w:pos="5387"/>
+        <w:tab w:val="right" w:pos="10064"/>
+      </w:tabs>
+      <w:rPr>
+        <w:rFonts w:ascii="Palatino" w:hAnsi="Palatino"/>
+        <w:color w:val="333399"/>
+        <w:sz w:val="20"/>
+      </w:rPr>
+    </w:pPr>
+    <w:r>
+      <w:rPr>
+        <w:rFonts w:ascii="Palatino" w:hAnsi="Palatino"/>
+        <w:color w:val="333399"/>
+        <w:sz w:val="20"/>
+      </w:rPr>
+      <w:t>Demographics Questionnaire</w:t>
+    </w:r>
+    <w:r>
+      <w:rPr>
+        <w:rFonts w:ascii="Palatino" w:hAnsi="Palatino"/>
+        <w:color w:val="333399"/>
+        <w:sz w:val="20"/>
+      </w:rPr>
+      <w:tab/>
+      <w:t>Version 1.0, 24/11/2014</w:t>
+    </w:r>
+    <w:r>
+      <w:rPr>
+        <w:rFonts w:ascii="Palatino" w:hAnsi="Palatino"/>
+        <w:color w:val="333399"/>
+        <w:sz w:val="20"/>
+      </w:rPr>
+      <w:tab/>
+    </w:r>
+    <w:r>
+      <w:rPr>
+        <w:rFonts w:ascii="Palatino" w:hAnsi="Palatino"/>
+        <w:color w:val="333399"/>
+        <w:sz w:val="20"/>
+      </w:rPr>
+      <w:t xml:space="preserve">Page </w:t>
+    </w:r>
+    <w:r>
+      <w:rPr>
+        <w:rFonts w:ascii="Palatino" w:hAnsi="Palatino"/>
+        <w:color w:val="333399"/>
+        <w:sz w:val="20"/>
+      </w:rPr>
+      <w:fldChar w:fldCharType="begin"/>
+    </w:r>
+    <w:r>
+      <w:rPr>
+        <w:rFonts w:ascii="Palatino" w:hAnsi="Palatino"/>
+        <w:color w:val="333399"/>
+        <w:sz w:val="20"/>
+      </w:rPr>
+      <w:instrText xml:space="preserve"> PAGE </w:instrText>
+    </w:r>
+    <w:r>
+      <w:rPr>
+        <w:rFonts w:ascii="Palatino" w:hAnsi="Palatino"/>
+        <w:color w:val="333399"/>
+        <w:sz w:val="20"/>
+      </w:rPr>
+      <w:fldChar w:fldCharType="separate"/>
+    </w:r>
+    <w:r>
+      <w:rPr>
+        <w:rFonts w:ascii="Palatino" w:hAnsi="Palatino"/>
+        <w:noProof/>
+        <w:color w:val="333399"/>
+        <w:sz w:val="20"/>
+      </w:rPr>
+      <w:t>10</w:t>
+    </w:r>
+    <w:r>
+      <w:rPr>
+        <w:rFonts w:ascii="Palatino" w:hAnsi="Palatino"/>
+        <w:color w:val="333399"/>
+        <w:sz w:val="20"/>
+      </w:rPr>
+      <w:fldChar w:fldCharType="end"/>
+    </w:r>
+    <w:r>
+      <w:rPr>
+        <w:rFonts w:ascii="Palatino" w:hAnsi="Palatino"/>
+        <w:color w:val="333399"/>
+        <w:sz w:val="20"/>
+      </w:rPr>
+      <w:t xml:space="preserve"> of </w:t>
+    </w:r>
+    <w:r>
+      <w:rPr>
+        <w:rFonts w:ascii="Palatino" w:hAnsi="Palatino"/>
+        <w:color w:val="333399"/>
+        <w:sz w:val="20"/>
+      </w:rPr>
+      <w:fldChar w:fldCharType="begin"/>
+    </w:r>
+    <w:r>
+      <w:rPr>
+        <w:rFonts w:ascii="Palatino" w:hAnsi="Palatino"/>
+        <w:color w:val="333399"/>
+        <w:sz w:val="20"/>
+      </w:rPr>
+      <w:instrText xml:space="preserve"> NUMPAGES  </w:instrText>
+    </w:r>
+    <w:r>
+      <w:rPr>
+        <w:rFonts w:ascii="Palatino" w:hAnsi="Palatino"/>
+        <w:color w:val="333399"/>
+        <w:sz w:val="20"/>
+      </w:rPr>
+      <w:fldChar w:fldCharType="separate"/>
+    </w:r>
+    <w:r>
+      <w:rPr>
+        <w:rFonts w:ascii="Palatino" w:hAnsi="Palatino"/>
+        <w:noProof/>
+        <w:color w:val="333399"/>
+        <w:sz w:val="20"/>
+      </w:rPr>
+      <w:t>12</w:t>
+    </w:r>
+    <w:r>
+      <w:rPr>
+        <w:rFonts w:ascii="Palatino" w:hAnsi="Palatino"/>
+        <w:color w:val="333399"/>
+        <w:sz w:val="20"/>
+      </w:rPr>
+      <w:fldChar w:fldCharType="end"/>
+    </w:r>
+  </w:p>
+  <w:p>
+    <w:pPr>
+      <w:pStyle w:val="Footer"/>
+      <w:tabs>
+        <w:tab w:val="clear" w:pos="4320"/>
+        <w:tab w:val="clear" w:pos="8640"/>
+        <w:tab w:val="center" w:pos="4820"/>
+        <w:tab w:val="right" w:pos="10065"/>
+      </w:tabs>
+      <w:ind w:right="-626"/>
+      <w:rPr>
+        <w:rFonts w:ascii="Palatino" w:hAnsi="Palatino"/>
+        <w:color w:val="333399"/>
+        <w:sz w:val="16"/>
+      </w:rPr>
+    </w:pPr>
+  </w:p>
+  <w:p>
+    <w:pPr>
+      <w:pStyle w:val="Footer"/>
+      <w:tabs>
+        <w:tab w:val="clear" w:pos="4320"/>
+        <w:tab w:val="clear" w:pos="8640"/>
+        <w:tab w:val="center" w:pos="5245"/>
+        <w:tab w:val="right" w:pos="10065"/>
+      </w:tabs>
+      <w:ind w:right="-626"/>
+      <w:rPr>
+        <w:rFonts w:ascii="Palatino" w:hAnsi="Palatino"/>
+        <w:color w:val="333399"/>
+        <w:sz w:val="16"/>
+      </w:rPr>
+    </w:pPr>
+    <w:r>
+      <w:rPr>
+        <w:rFonts w:ascii="Palatino" w:hAnsi="Palatino"/>
+        <w:color w:val="333399"/>
+        <w:sz w:val="16"/>
+      </w:rPr>
+      <w:tab/>
+      <w:t>School of Computing, College of Art, Science &amp; Engineering</w:t>
+    </w:r>
+  </w:p>
+  <w:p>
+    <w:pPr>
+      <w:pStyle w:val="Footer"/>
+      <w:tabs>
+        <w:tab w:val="clear" w:pos="4320"/>
+        <w:tab w:val="clear" w:pos="8640"/>
+        <w:tab w:val="center" w:pos="5245"/>
+        <w:tab w:val="right" w:pos="10065"/>
+      </w:tabs>
+      <w:ind w:right="-626"/>
+      <w:rPr>
+        <w:rFonts w:ascii="Palatino" w:hAnsi="Palatino"/>
+        <w:color w:val="333399"/>
+        <w:sz w:val="15"/>
+      </w:rPr>
+    </w:pPr>
+    <w:r>
+      <w:rPr>
+        <w:rFonts w:ascii="Palatino" w:hAnsi="Palatino"/>
+        <w:color w:val="333399"/>
+        <w:sz w:val="16"/>
+      </w:rPr>
+      <w:tab/>
+      <w:t xml:space="preserve">UNIVERSITY OF </w:t>
+    </w:r>
+    <w:proofErr w:type="gramStart"/>
+    <w:r>
+      <w:rPr>
+        <w:rFonts w:ascii="Palatino" w:hAnsi="Palatino"/>
+        <w:color w:val="333399"/>
+        <w:sz w:val="16"/>
+      </w:rPr>
+      <w:t xml:space="preserve">DUNDEE  </w:t>
+    </w:r>
+    <w:proofErr w:type="spellStart"/>
+    <w:r>
+      <w:rPr>
+        <w:rFonts w:ascii="Palatino" w:hAnsi="Palatino"/>
+        <w:color w:val="333399"/>
+        <w:sz w:val="15"/>
+      </w:rPr>
+      <w:t>Dundee</w:t>
+    </w:r>
+    <w:proofErr w:type="spellEnd"/>
+    <w:proofErr w:type="gramEnd"/>
+    <w:r>
+      <w:rPr>
+        <w:rFonts w:ascii="Palatino" w:hAnsi="Palatino"/>
+        <w:color w:val="333399"/>
+        <w:sz w:val="15"/>
+      </w:rPr>
+      <w:t xml:space="preserve"> </w:t>
+    </w:r>
+    <w:r>
+      <w:rPr>
+        <w:rFonts w:ascii="Palatino" w:hAnsi="Palatino"/>
+        <w:color w:val="333399"/>
+        <w:sz w:val="15"/>
+      </w:rPr>
+      <w:t>DD1 4HN</w:t>
+    </w:r>
+    <w:r>
+      <w:rPr>
+        <w:rFonts w:ascii="Palatino" w:hAnsi="Palatino"/>
+        <w:color w:val="333399"/>
+        <w:sz w:val="12"/>
+      </w:rPr>
+      <w:t xml:space="preserve">   </w:t>
+    </w:r>
+    <w:r>
+      <w:rPr>
+        <w:rFonts w:ascii="Palatino" w:hAnsi="Palatino"/>
+        <w:color w:val="333399"/>
+        <w:sz w:val="15"/>
+      </w:rPr>
+      <w:t xml:space="preserve">Scotland  UK   </w:t>
+    </w:r>
+    <w:r>
+      <w:rPr>
+        <w:rFonts w:ascii="Palatino" w:hAnsi="Palatino"/>
+        <w:i/>
+        <w:color w:val="FF0000"/>
+        <w:sz w:val="15"/>
+      </w:rPr>
+      <w:t>t</w:t>
+    </w:r>
+    <w:r>
+      <w:rPr>
+        <w:rFonts w:ascii="Palatino" w:hAnsi="Palatino"/>
+        <w:color w:val="FF0000"/>
+        <w:sz w:val="15"/>
+      </w:rPr>
+      <w:t xml:space="preserve"> </w:t>
+    </w:r>
+    <w:r>
+      <w:rPr>
+        <w:rFonts w:ascii="Palatino" w:hAnsi="Palatino"/>
+        <w:color w:val="333399"/>
+        <w:sz w:val="15"/>
+      </w:rPr>
+      <w:t xml:space="preserve"> +44 (0)1382 344145  </w:t>
+    </w:r>
+    <w:r>
+      <w:rPr>
+        <w:rFonts w:ascii="Palatino" w:hAnsi="Palatino"/>
+        <w:color w:val="FF0000"/>
+        <w:sz w:val="15"/>
+      </w:rPr>
+      <w:t xml:space="preserve"> </w:t>
+    </w:r>
+    <w:r>
+      <w:rPr>
+        <w:rFonts w:ascii="Palatino" w:hAnsi="Palatino"/>
+        <w:i/>
+        <w:color w:val="FF0000"/>
+        <w:sz w:val="15"/>
+      </w:rPr>
+      <w:t>f</w:t>
+    </w:r>
+    <w:r>
+      <w:rPr>
+        <w:rFonts w:ascii="Palatino" w:hAnsi="Palatino"/>
+        <w:color w:val="333399"/>
+        <w:sz w:val="15"/>
+      </w:rPr>
+      <w:t xml:space="preserve">  +44 (0)1382 345509</w:t>
+    </w:r>
+  </w:p>
+  <w:p>
+    <w:pPr>
+      <w:pStyle w:val="Footer"/>
+    </w:pPr>
+  </w:p>
+</w:ftr>
+</file>
+
+<file path=word/footer4.xml><?xml version="1.0" encoding="utf-8"?>
+<w:ftr xmlns:wpc="http://schemas.microsoft.com/office/word/2010/wordprocessingCanvas" xmlns:mc="http://schemas.openxmlformats.org/markup-compatibility/2006" xmlns:o="urn:schemas-microsoft-com:office:office" xmlns:r="http://schemas.openxmlformats.org/officeDocument/2006/relationships" xmlns:m="http://schemas.openxmlformats.org/officeDocument/2006/math" xmlns:v="urn:schemas-microsoft-com:vml" xmlns:wp14="http://schemas.microsoft.com/office/word/2010/wordprocessingDrawing" xmlns:wp="http://schemas.openxmlformats.org/drawingml/2006/wordprocessingDrawing" xmlns:w10="urn:schemas-microsoft-com:office:word" xmlns:w="http://schemas.openxmlformats.org/wordprocessingml/2006/main" xmlns:w14="http://schemas.microsoft.com/office/word/2010/wordml" xmlns:w15="http://schemas.microsoft.com/office/word/2012/wordml" xmlns:wpg="http://schemas.microsoft.com/office/word/2010/wordprocessingGroup" xmlns:wpi="http://schemas.microsoft.com/office/word/2010/wordprocessingInk" xmlns:wne="http://schemas.microsoft.com/office/word/2006/wordml" xmlns:wps="http://schemas.microsoft.com/office/word/2010/wordprocessingShape" mc:Ignorable="w14 w15 wp14">
+  <w:p>
+    <w:pPr>
+      <w:tabs>
+        <w:tab w:val="center" w:pos="5387"/>
+        <w:tab w:val="right" w:pos="10064"/>
+      </w:tabs>
+      <w:rPr>
+        <w:rFonts w:ascii="Palatino" w:hAnsi="Palatino"/>
+        <w:color w:val="333399"/>
+        <w:sz w:val="20"/>
+      </w:rPr>
+    </w:pPr>
+    <w:proofErr w:type="spellStart"/>
+    <w:r>
+      <w:rPr>
+        <w:rFonts w:ascii="Palatino" w:hAnsi="Palatino"/>
+        <w:color w:val="333399"/>
+        <w:sz w:val="20"/>
+      </w:rPr>
+      <w:t>RateMyClass</w:t>
+    </w:r>
+    <w:proofErr w:type="spellEnd"/>
+  </w:p>
+  <w:p>
+    <w:pPr>
+      <w:tabs>
+        <w:tab w:val="center" w:pos="5387"/>
+        <w:tab w:val="right" w:pos="10064"/>
+      </w:tabs>
+      <w:rPr>
+        <w:rFonts w:ascii="Palatino" w:hAnsi="Palatino"/>
+        <w:color w:val="333399"/>
+        <w:sz w:val="20"/>
+      </w:rPr>
+    </w:pPr>
+    <w:r>
+      <w:rPr>
+        <w:rFonts w:ascii="Palatino" w:hAnsi="Palatino"/>
+        <w:color w:val="333399"/>
+        <w:sz w:val="20"/>
+      </w:rPr>
+      <w:t>S.U.S. Questionnaire</w:t>
+    </w:r>
+    <w:r>
+      <w:rPr>
+        <w:rFonts w:ascii="Palatino" w:hAnsi="Palatino"/>
+        <w:color w:val="333399"/>
+        <w:sz w:val="20"/>
+      </w:rPr>
+      <w:tab/>
+      <w:t>Version 1.0, 24/11/2014</w:t>
+    </w:r>
+    <w:r>
+      <w:rPr>
+        <w:rFonts w:ascii="Palatino" w:hAnsi="Palatino"/>
+        <w:color w:val="333399"/>
+        <w:sz w:val="20"/>
+      </w:rPr>
+      <w:tab/>
+    </w:r>
+    <w:r>
+      <w:rPr>
+        <w:rFonts w:ascii="Palatino" w:hAnsi="Palatino"/>
+        <w:color w:val="333399"/>
+        <w:sz w:val="20"/>
+      </w:rPr>
+      <w:t xml:space="preserve">Page </w:t>
+    </w:r>
+    <w:r>
+      <w:rPr>
+        <w:rFonts w:ascii="Palatino" w:hAnsi="Palatino"/>
+        <w:color w:val="333399"/>
+        <w:sz w:val="20"/>
+      </w:rPr>
+      <w:fldChar w:fldCharType="begin"/>
+    </w:r>
+    <w:r>
+      <w:rPr>
+        <w:rFonts w:ascii="Palatino" w:hAnsi="Palatino"/>
+        <w:color w:val="333399"/>
+        <w:sz w:val="20"/>
+      </w:rPr>
+      <w:instrText xml:space="preserve"> PAGE </w:instrText>
+    </w:r>
+    <w:r>
+      <w:rPr>
+        <w:rFonts w:ascii="Palatino" w:hAnsi="Palatino"/>
+        <w:color w:val="333399"/>
+        <w:sz w:val="20"/>
+      </w:rPr>
+      <w:fldChar w:fldCharType="separate"/>
+    </w:r>
+    <w:r>
+      <w:rPr>
+        <w:rFonts w:ascii="Palatino" w:hAnsi="Palatino"/>
+        <w:noProof/>
+        <w:color w:val="333399"/>
+        <w:sz w:val="20"/>
+      </w:rPr>
+      <w:t>12</w:t>
+    </w:r>
+    <w:r>
+      <w:rPr>
+        <w:rFonts w:ascii="Palatino" w:hAnsi="Palatino"/>
+        <w:color w:val="333399"/>
+        <w:sz w:val="20"/>
+      </w:rPr>
+      <w:fldChar w:fldCharType="end"/>
+    </w:r>
+    <w:r>
+      <w:rPr>
+        <w:rFonts w:ascii="Palatino" w:hAnsi="Palatino"/>
+        <w:color w:val="333399"/>
+        <w:sz w:val="20"/>
+      </w:rPr>
+      <w:t xml:space="preserve"> of </w:t>
+    </w:r>
+    <w:r>
+      <w:rPr>
+        <w:rFonts w:ascii="Palatino" w:hAnsi="Palatino"/>
+        <w:color w:val="333399"/>
+        <w:sz w:val="20"/>
+      </w:rPr>
+      <w:fldChar w:fldCharType="begin"/>
+    </w:r>
+    <w:r>
+      <w:rPr>
+        <w:rFonts w:ascii="Palatino" w:hAnsi="Palatino"/>
+        <w:color w:val="333399"/>
+        <w:sz w:val="20"/>
+      </w:rPr>
+      <w:instrText xml:space="preserve"> NUMPAGES  </w:instrText>
+    </w:r>
+    <w:r>
+      <w:rPr>
+        <w:rFonts w:ascii="Palatino" w:hAnsi="Palatino"/>
+        <w:color w:val="333399"/>
+        <w:sz w:val="20"/>
+      </w:rPr>
+      <w:fldChar w:fldCharType="separate"/>
+    </w:r>
+    <w:r>
+      <w:rPr>
+        <w:rFonts w:ascii="Palatino" w:hAnsi="Palatino"/>
+        <w:noProof/>
+        <w:color w:val="333399"/>
+        <w:sz w:val="20"/>
+      </w:rPr>
+      <w:t>12</w:t>
+    </w:r>
+    <w:r>
+      <w:rPr>
+        <w:rFonts w:ascii="Palatino" w:hAnsi="Palatino"/>
+        <w:color w:val="333399"/>
+        <w:sz w:val="20"/>
+      </w:rPr>
+      <w:fldChar w:fldCharType="end"/>
+    </w:r>
+  </w:p>
+  <w:p>
+    <w:pPr>
+      <w:pStyle w:val="Footer"/>
+      <w:tabs>
+        <w:tab w:val="clear" w:pos="4320"/>
+        <w:tab w:val="clear" w:pos="8640"/>
+        <w:tab w:val="center" w:pos="4820"/>
+        <w:tab w:val="right" w:pos="10065"/>
+      </w:tabs>
+      <w:ind w:right="-626"/>
+      <w:rPr>
+        <w:rFonts w:ascii="Palatino" w:hAnsi="Palatino"/>
+        <w:color w:val="333399"/>
+        <w:sz w:val="16"/>
+      </w:rPr>
+    </w:pPr>
+  </w:p>
+  <w:p>
+    <w:pPr>
+      <w:pStyle w:val="Footer"/>
+      <w:tabs>
+        <w:tab w:val="clear" w:pos="4320"/>
+        <w:tab w:val="clear" w:pos="8640"/>
+        <w:tab w:val="center" w:pos="5245"/>
+        <w:tab w:val="right" w:pos="10065"/>
+      </w:tabs>
+      <w:ind w:right="-626"/>
+      <w:rPr>
+        <w:rFonts w:ascii="Palatino" w:hAnsi="Palatino"/>
+        <w:color w:val="333399"/>
+        <w:sz w:val="16"/>
+      </w:rPr>
+    </w:pPr>
+    <w:r>
+      <w:rPr>
+        <w:rFonts w:ascii="Palatino" w:hAnsi="Palatino"/>
+        <w:color w:val="333399"/>
+        <w:sz w:val="16"/>
+      </w:rPr>
+      <w:tab/>
+      <w:t>School of Computing, College of Art, Science &amp; Engineering</w:t>
+    </w:r>
+  </w:p>
+  <w:p>
+    <w:pPr>
+      <w:pStyle w:val="Footer"/>
+      <w:tabs>
+        <w:tab w:val="clear" w:pos="4320"/>
+        <w:tab w:val="clear" w:pos="8640"/>
+        <w:tab w:val="center" w:pos="5245"/>
+        <w:tab w:val="right" w:pos="10065"/>
+      </w:tabs>
+      <w:ind w:right="-626"/>
+      <w:rPr>
+        <w:rFonts w:ascii="Palatino" w:hAnsi="Palatino"/>
+        <w:color w:val="333399"/>
+        <w:sz w:val="15"/>
+      </w:rPr>
+    </w:pPr>
+    <w:r>
+      <w:rPr>
+        <w:rFonts w:ascii="Palatino" w:hAnsi="Palatino"/>
+        <w:color w:val="333399"/>
+        <w:sz w:val="16"/>
+      </w:rPr>
+      <w:tab/>
+      <w:t xml:space="preserve">UNIVERSITY OF </w:t>
+    </w:r>
+    <w:proofErr w:type="gramStart"/>
+    <w:r>
+      <w:rPr>
+        <w:rFonts w:ascii="Palatino" w:hAnsi="Palatino"/>
+        <w:color w:val="333399"/>
+        <w:sz w:val="16"/>
+      </w:rPr>
+      <w:t xml:space="preserve">DUNDEE  </w:t>
+    </w:r>
+    <w:proofErr w:type="spellStart"/>
+    <w:r>
+      <w:rPr>
+        <w:rFonts w:ascii="Palatino" w:hAnsi="Palatino"/>
+        <w:color w:val="333399"/>
+        <w:sz w:val="15"/>
+      </w:rPr>
+      <w:t>Dundee</w:t>
+    </w:r>
+    <w:proofErr w:type="spellEnd"/>
+    <w:proofErr w:type="gramEnd"/>
+    <w:r>
+      <w:rPr>
+        <w:rFonts w:ascii="Palatino" w:hAnsi="Palatino"/>
+        <w:color w:val="333399"/>
+        <w:sz w:val="15"/>
+      </w:rPr>
+      <w:t xml:space="preserve"> </w:t>
+    </w:r>
+    <w:r>
+      <w:rPr>
+        <w:rFonts w:ascii="Palatino" w:hAnsi="Palatino"/>
+        <w:color w:val="333399"/>
+        <w:sz w:val="15"/>
+      </w:rPr>
+      <w:t>DD1 4HN</w:t>
+    </w:r>
+    <w:r>
+      <w:rPr>
+        <w:rFonts w:ascii="Palatino" w:hAnsi="Palatino"/>
+        <w:color w:val="333399"/>
+        <w:sz w:val="12"/>
+      </w:rPr>
+      <w:t xml:space="preserve">   </w:t>
+    </w:r>
+    <w:r>
+      <w:rPr>
+        <w:rFonts w:ascii="Palatino" w:hAnsi="Palatino"/>
+        <w:color w:val="333399"/>
+        <w:sz w:val="15"/>
+      </w:rPr>
+      <w:t xml:space="preserve">Scotland  UK   </w:t>
+    </w:r>
+    <w:r>
+      <w:rPr>
+        <w:rFonts w:ascii="Palatino" w:hAnsi="Palatino"/>
+        <w:i/>
+        <w:color w:val="FF0000"/>
+        <w:sz w:val="15"/>
+      </w:rPr>
+      <w:t>t</w:t>
+    </w:r>
+    <w:r>
+      <w:rPr>
+        <w:rFonts w:ascii="Palatino" w:hAnsi="Palatino"/>
+        <w:color w:val="FF0000"/>
+        <w:sz w:val="15"/>
+      </w:rPr>
+      <w:t xml:space="preserve"> </w:t>
+    </w:r>
+    <w:r>
+      <w:rPr>
+        <w:rFonts w:ascii="Palatino" w:hAnsi="Palatino"/>
+        <w:color w:val="333399"/>
+        <w:sz w:val="15"/>
+      </w:rPr>
+      <w:t xml:space="preserve"> +44 (0)1382 344145  </w:t>
+    </w:r>
+    <w:r>
+      <w:rPr>
+        <w:rFonts w:ascii="Palatino" w:hAnsi="Palatino"/>
+        <w:color w:val="FF0000"/>
+        <w:sz w:val="15"/>
+      </w:rPr>
+      <w:t xml:space="preserve"> </w:t>
+    </w:r>
+    <w:r>
+      <w:rPr>
+        <w:rFonts w:ascii="Palatino" w:hAnsi="Palatino"/>
+        <w:i/>
+        <w:color w:val="FF0000"/>
+        <w:sz w:val="15"/>
+      </w:rPr>
+      <w:t>f</w:t>
+    </w:r>
+    <w:r>
+      <w:rPr>
+        <w:rFonts w:ascii="Palatino" w:hAnsi="Palatino"/>
+        <w:color w:val="333399"/>
+        <w:sz w:val="15"/>
+      </w:rPr>
+      <w:t xml:space="preserve">  +44 (0)1382 345509</w:t>
+    </w:r>
+  </w:p>
+  <w:p>
+    <w:pPr>
+      <w:pStyle w:val="Footer"/>
+    </w:pPr>
+  </w:p>
+</w:ftr>
+</file>
+
 <file path=word/footnotes.xml><?xml version="1.0" encoding="utf-8"?>
 <w:footnotes xmlns:wpc="http://schemas.microsoft.com/office/word/2010/wordprocessingCanvas" xmlns:mc="http://schemas.openxmlformats.org/markup-compatibility/2006" xmlns:o="urn:schemas-microsoft-com:office:office" xmlns:r="http://schemas.openxmlformats.org/officeDocument/2006/relationships" xmlns:m="http://schemas.openxmlformats.org/officeDocument/2006/math" xmlns:v="urn:schemas-microsoft-com:vml" xmlns:wp14="http://schemas.microsoft.com/office/word/2010/wordprocessingDrawing" xmlns:wp="http://schemas.openxmlformats.org/drawingml/2006/wordprocessingDrawing" xmlns:w10="urn:schemas-microsoft-com:office:word" xmlns:w="http://schemas.openxmlformats.org/wordprocessingml/2006/main" xmlns:w14="http://schemas.microsoft.com/office/word/2010/wordml" xmlns:w15="http://schemas.microsoft.com/office/word/2012/wordml" xmlns:wpg="http://schemas.microsoft.com/office/word/2010/wordprocessingGroup" xmlns:wpi="http://schemas.microsoft.com/office/word/2010/wordprocessingInk" xmlns:wne="http://schemas.microsoft.com/office/word/2006/wordml" xmlns:wps="http://schemas.microsoft.com/office/word/2010/wordprocessingShape" mc:Ignorable="w14 w15 wp14">
   <w:footnote w:type="separator" w:id="-1">
@@ -7975,6 +9298,822 @@
     </w:p>
   </w:footnote>
 </w:footnotes>
+</file>
+
+<file path=word/header1.xml><?xml version="1.0" encoding="utf-8"?>
+<w:hdr xmlns:wpc="http://schemas.microsoft.com/office/word/2010/wordprocessingCanvas" xmlns:mc="http://schemas.openxmlformats.org/markup-compatibility/2006" xmlns:o="urn:schemas-microsoft-com:office:office" xmlns:r="http://schemas.openxmlformats.org/officeDocument/2006/relationships" xmlns:m="http://schemas.openxmlformats.org/officeDocument/2006/math" xmlns:v="urn:schemas-microsoft-com:vml" xmlns:wp14="http://schemas.microsoft.com/office/word/2010/wordprocessingDrawing" xmlns:wp="http://schemas.openxmlformats.org/drawingml/2006/wordprocessingDrawing" xmlns:w10="urn:schemas-microsoft-com:office:word" xmlns:w="http://schemas.openxmlformats.org/wordprocessingml/2006/main" xmlns:w14="http://schemas.microsoft.com/office/word/2010/wordml" xmlns:w15="http://schemas.microsoft.com/office/word/2012/wordml" xmlns:wpg="http://schemas.microsoft.com/office/word/2010/wordprocessingGroup" xmlns:wpi="http://schemas.microsoft.com/office/word/2010/wordprocessingInk" xmlns:wne="http://schemas.microsoft.com/office/word/2006/wordml" xmlns:wps="http://schemas.microsoft.com/office/word/2010/wordprocessingShape" mc:Ignorable="w14 w15 wp14">
+  <w:p>
+    <w:pPr>
+      <w:pStyle w:val="Header"/>
+      <w:tabs>
+        <w:tab w:val="center" w:pos="5245"/>
+        <w:tab w:val="right" w:pos="10065"/>
+      </w:tabs>
+      <w:jc w:val="center"/>
+    </w:pPr>
+    <w:r>
+      <w:rPr>
+        <w:noProof/>
+        <w:sz w:val="12"/>
+        <w:lang w:eastAsia="en-GB"/>
+      </w:rPr>
+      <w:drawing>
+        <wp:anchor distT="0" distB="0" distL="114300" distR="114300" simplePos="0" relativeHeight="251668480" behindDoc="1" locked="0" layoutInCell="1" allowOverlap="1" wp14:anchorId="347CDE93" wp14:editId="35737B8E">
+          <wp:simplePos x="0" y="0"/>
+          <wp:positionH relativeFrom="column">
+            <wp:posOffset>63500</wp:posOffset>
+          </wp:positionH>
+          <wp:positionV relativeFrom="paragraph">
+            <wp:posOffset>0</wp:posOffset>
+          </wp:positionV>
+          <wp:extent cx="1362075" cy="971550"/>
+          <wp:effectExtent l="0" t="0" r="9525" b="0"/>
+          <wp:wrapTight wrapText="bothSides">
+            <wp:wrapPolygon edited="0">
+              <wp:start x="0" y="0"/>
+              <wp:lineTo x="0" y="21176"/>
+              <wp:lineTo x="21449" y="21176"/>
+              <wp:lineTo x="21449" y="0"/>
+              <wp:lineTo x="0" y="0"/>
+            </wp:wrapPolygon>
+          </wp:wrapTight>
+          <wp:docPr id="11" name="Picture 11"/>
+          <wp:cNvGraphicFramePr>
+            <a:graphicFrameLocks xmlns:a="http://schemas.openxmlformats.org/drawingml/2006/main" noChangeAspect="1"/>
+          </wp:cNvGraphicFramePr>
+          <a:graphic xmlns:a="http://schemas.openxmlformats.org/drawingml/2006/main">
+            <a:graphicData uri="http://schemas.openxmlformats.org/drawingml/2006/picture">
+              <pic:pic xmlns:pic="http://schemas.openxmlformats.org/drawingml/2006/picture">
+                <pic:nvPicPr>
+                  <pic:cNvPr id="0" name="Picture 9"/>
+                  <pic:cNvPicPr>
+                    <a:picLocks noChangeAspect="1" noChangeArrowheads="1"/>
+                  </pic:cNvPicPr>
+                </pic:nvPicPr>
+                <pic:blipFill>
+                  <a:blip r:embed="rId1">
+                    <a:extLst>
+                      <a:ext uri="{28A0092B-C50C-407E-A947-70E740481C1C}">
+                        <a14:useLocalDpi xmlns:a14="http://schemas.microsoft.com/office/drawing/2010/main" val="0"/>
+                      </a:ext>
+                    </a:extLst>
+                  </a:blip>
+                  <a:srcRect/>
+                  <a:stretch>
+                    <a:fillRect/>
+                  </a:stretch>
+                </pic:blipFill>
+                <pic:spPr bwMode="auto">
+                  <a:xfrm>
+                    <a:off x="0" y="0"/>
+                    <a:ext cx="1362075" cy="971550"/>
+                  </a:xfrm>
+                  <a:prstGeom prst="rect">
+                    <a:avLst/>
+                  </a:prstGeom>
+                  <a:noFill/>
+                  <a:ln>
+                    <a:noFill/>
+                  </a:ln>
+                </pic:spPr>
+              </pic:pic>
+            </a:graphicData>
+          </a:graphic>
+          <wp14:sizeRelH relativeFrom="page">
+            <wp14:pctWidth>0</wp14:pctWidth>
+          </wp14:sizeRelH>
+          <wp14:sizeRelV relativeFrom="page">
+            <wp14:pctHeight>0</wp14:pctHeight>
+          </wp14:sizeRelV>
+        </wp:anchor>
+      </w:drawing>
+    </w:r>
+  </w:p>
+  <w:p>
+    <w:pPr>
+      <w:pStyle w:val="Header"/>
+      <w:tabs>
+        <w:tab w:val="center" w:pos="5245"/>
+        <w:tab w:val="right" w:pos="10065"/>
+      </w:tabs>
+      <w:jc w:val="center"/>
+    </w:pPr>
+    <w:r>
+      <w:rPr>
+        <w:noProof/>
+        <w:sz w:val="12"/>
+        <w:lang w:eastAsia="en-GB"/>
+      </w:rPr>
+      <w:drawing>
+        <wp:anchor distT="0" distB="0" distL="114300" distR="114300" simplePos="0" relativeHeight="251669504" behindDoc="1" locked="0" layoutInCell="1" allowOverlap="1" wp14:anchorId="2A57BB5F" wp14:editId="02BBFB9D">
+          <wp:simplePos x="0" y="0"/>
+          <wp:positionH relativeFrom="column">
+            <wp:posOffset>5199380</wp:posOffset>
+          </wp:positionH>
+          <wp:positionV relativeFrom="paragraph">
+            <wp:posOffset>43180</wp:posOffset>
+          </wp:positionV>
+          <wp:extent cx="1352550" cy="752475"/>
+          <wp:effectExtent l="0" t="0" r="0" b="9525"/>
+          <wp:wrapTight wrapText="bothSides">
+            <wp:wrapPolygon edited="0">
+              <wp:start x="0" y="0"/>
+              <wp:lineTo x="0" y="21327"/>
+              <wp:lineTo x="21296" y="21327"/>
+              <wp:lineTo x="21296" y="0"/>
+              <wp:lineTo x="0" y="0"/>
+            </wp:wrapPolygon>
+          </wp:wrapTight>
+          <wp:docPr id="12" name="Picture 12"/>
+          <wp:cNvGraphicFramePr>
+            <a:graphicFrameLocks xmlns:a="http://schemas.openxmlformats.org/drawingml/2006/main" noChangeAspect="1"/>
+          </wp:cNvGraphicFramePr>
+          <a:graphic xmlns:a="http://schemas.openxmlformats.org/drawingml/2006/main">
+            <a:graphicData uri="http://schemas.openxmlformats.org/drawingml/2006/picture">
+              <pic:pic xmlns:pic="http://schemas.openxmlformats.org/drawingml/2006/picture">
+                <pic:nvPicPr>
+                  <pic:cNvPr id="0" name="Picture 8"/>
+                  <pic:cNvPicPr>
+                    <a:picLocks noChangeAspect="1" noChangeArrowheads="1"/>
+                  </pic:cNvPicPr>
+                </pic:nvPicPr>
+                <pic:blipFill>
+                  <a:blip r:embed="rId2">
+                    <a:extLst>
+                      <a:ext uri="{28A0092B-C50C-407E-A947-70E740481C1C}">
+                        <a14:useLocalDpi xmlns:a14="http://schemas.microsoft.com/office/drawing/2010/main" val="0"/>
+                      </a:ext>
+                    </a:extLst>
+                  </a:blip>
+                  <a:srcRect/>
+                  <a:stretch>
+                    <a:fillRect/>
+                  </a:stretch>
+                </pic:blipFill>
+                <pic:spPr bwMode="auto">
+                  <a:xfrm>
+                    <a:off x="0" y="0"/>
+                    <a:ext cx="1352550" cy="752475"/>
+                  </a:xfrm>
+                  <a:prstGeom prst="rect">
+                    <a:avLst/>
+                  </a:prstGeom>
+                  <a:noFill/>
+                  <a:ln>
+                    <a:noFill/>
+                  </a:ln>
+                </pic:spPr>
+              </pic:pic>
+            </a:graphicData>
+          </a:graphic>
+          <wp14:sizeRelH relativeFrom="page">
+            <wp14:pctWidth>0</wp14:pctWidth>
+          </wp14:sizeRelH>
+          <wp14:sizeRelV relativeFrom="page">
+            <wp14:pctHeight>0</wp14:pctHeight>
+          </wp14:sizeRelV>
+        </wp:anchor>
+      </w:drawing>
+    </w:r>
+  </w:p>
+  <w:p>
+    <w:pPr>
+      <w:pStyle w:val="Header"/>
+      <w:tabs>
+        <w:tab w:val="center" w:pos="5245"/>
+        <w:tab w:val="right" w:pos="10065"/>
+      </w:tabs>
+      <w:jc w:val="center"/>
+      <w:rPr>
+        <w:sz w:val="34"/>
+        <w:szCs w:val="28"/>
+      </w:rPr>
+    </w:pPr>
+    <w:r>
+      <w:rPr>
+        <w:sz w:val="42"/>
+      </w:rPr>
+      <w:t>INFORMATION SHEET</w:t>
+    </w:r>
+  </w:p>
+  <w:p>
+    <w:pPr>
+      <w:pStyle w:val="Header"/>
+    </w:pPr>
+  </w:p>
+</w:hdr>
+</file>
+
+<file path=word/header2.xml><?xml version="1.0" encoding="utf-8"?>
+<w:hdr xmlns:wpc="http://schemas.microsoft.com/office/word/2010/wordprocessingCanvas" xmlns:mc="http://schemas.openxmlformats.org/markup-compatibility/2006" xmlns:o="urn:schemas-microsoft-com:office:office" xmlns:r="http://schemas.openxmlformats.org/officeDocument/2006/relationships" xmlns:m="http://schemas.openxmlformats.org/officeDocument/2006/math" xmlns:v="urn:schemas-microsoft-com:vml" xmlns:wp14="http://schemas.microsoft.com/office/word/2010/wordprocessingDrawing" xmlns:wp="http://schemas.openxmlformats.org/drawingml/2006/wordprocessingDrawing" xmlns:w10="urn:schemas-microsoft-com:office:word" xmlns:w="http://schemas.openxmlformats.org/wordprocessingml/2006/main" xmlns:w14="http://schemas.microsoft.com/office/word/2010/wordml" xmlns:w15="http://schemas.microsoft.com/office/word/2012/wordml" xmlns:wpg="http://schemas.microsoft.com/office/word/2010/wordprocessingGroup" xmlns:wpi="http://schemas.microsoft.com/office/word/2010/wordprocessingInk" xmlns:wne="http://schemas.microsoft.com/office/word/2006/wordml" xmlns:wps="http://schemas.microsoft.com/office/word/2010/wordprocessingShape" mc:Ignorable="w14 w15 wp14">
+  <w:p>
+    <w:pPr>
+      <w:pStyle w:val="Header"/>
+      <w:tabs>
+        <w:tab w:val="center" w:pos="5245"/>
+        <w:tab w:val="right" w:pos="10065"/>
+      </w:tabs>
+      <w:jc w:val="center"/>
+    </w:pPr>
+    <w:r>
+      <w:rPr>
+        <w:noProof/>
+        <w:sz w:val="12"/>
+        <w:lang w:eastAsia="en-GB"/>
+      </w:rPr>
+      <w:drawing>
+        <wp:anchor distT="0" distB="0" distL="114300" distR="114300" simplePos="0" relativeHeight="251662336" behindDoc="1" locked="0" layoutInCell="1" allowOverlap="1" wp14:anchorId="02395C58" wp14:editId="6D983D02">
+          <wp:simplePos x="0" y="0"/>
+          <wp:positionH relativeFrom="column">
+            <wp:posOffset>63500</wp:posOffset>
+          </wp:positionH>
+          <wp:positionV relativeFrom="paragraph">
+            <wp:posOffset>0</wp:posOffset>
+          </wp:positionV>
+          <wp:extent cx="1362075" cy="971550"/>
+          <wp:effectExtent l="0" t="0" r="9525" b="0"/>
+          <wp:wrapTight wrapText="bothSides">
+            <wp:wrapPolygon edited="0">
+              <wp:start x="0" y="0"/>
+              <wp:lineTo x="0" y="21176"/>
+              <wp:lineTo x="21449" y="21176"/>
+              <wp:lineTo x="21449" y="0"/>
+              <wp:lineTo x="0" y="0"/>
+            </wp:wrapPolygon>
+          </wp:wrapTight>
+          <wp:docPr id="10" name="Picture 10"/>
+          <wp:cNvGraphicFramePr>
+            <a:graphicFrameLocks xmlns:a="http://schemas.openxmlformats.org/drawingml/2006/main" noChangeAspect="1"/>
+          </wp:cNvGraphicFramePr>
+          <a:graphic xmlns:a="http://schemas.openxmlformats.org/drawingml/2006/main">
+            <a:graphicData uri="http://schemas.openxmlformats.org/drawingml/2006/picture">
+              <pic:pic xmlns:pic="http://schemas.openxmlformats.org/drawingml/2006/picture">
+                <pic:nvPicPr>
+                  <pic:cNvPr id="0" name="Picture 9"/>
+                  <pic:cNvPicPr>
+                    <a:picLocks noChangeAspect="1" noChangeArrowheads="1"/>
+                  </pic:cNvPicPr>
+                </pic:nvPicPr>
+                <pic:blipFill>
+                  <a:blip r:embed="rId1">
+                    <a:extLst>
+                      <a:ext uri="{28A0092B-C50C-407E-A947-70E740481C1C}">
+                        <a14:useLocalDpi xmlns:a14="http://schemas.microsoft.com/office/drawing/2010/main" val="0"/>
+                      </a:ext>
+                    </a:extLst>
+                  </a:blip>
+                  <a:srcRect/>
+                  <a:stretch>
+                    <a:fillRect/>
+                  </a:stretch>
+                </pic:blipFill>
+                <pic:spPr bwMode="auto">
+                  <a:xfrm>
+                    <a:off x="0" y="0"/>
+                    <a:ext cx="1362075" cy="971550"/>
+                  </a:xfrm>
+                  <a:prstGeom prst="rect">
+                    <a:avLst/>
+                  </a:prstGeom>
+                  <a:noFill/>
+                  <a:ln>
+                    <a:noFill/>
+                  </a:ln>
+                </pic:spPr>
+              </pic:pic>
+            </a:graphicData>
+          </a:graphic>
+          <wp14:sizeRelH relativeFrom="page">
+            <wp14:pctWidth>0</wp14:pctWidth>
+          </wp14:sizeRelH>
+          <wp14:sizeRelV relativeFrom="page">
+            <wp14:pctHeight>0</wp14:pctHeight>
+          </wp14:sizeRelV>
+        </wp:anchor>
+      </w:drawing>
+    </w:r>
+  </w:p>
+  <w:p>
+    <w:pPr>
+      <w:pStyle w:val="Header"/>
+      <w:tabs>
+        <w:tab w:val="center" w:pos="5245"/>
+        <w:tab w:val="right" w:pos="10065"/>
+      </w:tabs>
+      <w:jc w:val="center"/>
+    </w:pPr>
+    <w:r>
+      <w:rPr>
+        <w:noProof/>
+        <w:sz w:val="12"/>
+        <w:lang w:eastAsia="en-GB"/>
+      </w:rPr>
+      <w:drawing>
+        <wp:anchor distT="0" distB="0" distL="114300" distR="114300" simplePos="0" relativeHeight="251663360" behindDoc="1" locked="0" layoutInCell="1" allowOverlap="1" wp14:anchorId="046979E8" wp14:editId="5D766D5B">
+          <wp:simplePos x="0" y="0"/>
+          <wp:positionH relativeFrom="column">
+            <wp:posOffset>5199380</wp:posOffset>
+          </wp:positionH>
+          <wp:positionV relativeFrom="paragraph">
+            <wp:posOffset>43180</wp:posOffset>
+          </wp:positionV>
+          <wp:extent cx="1352550" cy="752475"/>
+          <wp:effectExtent l="0" t="0" r="0" b="9525"/>
+          <wp:wrapTight wrapText="bothSides">
+            <wp:wrapPolygon edited="0">
+              <wp:start x="0" y="0"/>
+              <wp:lineTo x="0" y="21327"/>
+              <wp:lineTo x="21296" y="21327"/>
+              <wp:lineTo x="21296" y="0"/>
+              <wp:lineTo x="0" y="0"/>
+            </wp:wrapPolygon>
+          </wp:wrapTight>
+          <wp:docPr id="13" name="Picture 13"/>
+          <wp:cNvGraphicFramePr>
+            <a:graphicFrameLocks xmlns:a="http://schemas.openxmlformats.org/drawingml/2006/main" noChangeAspect="1"/>
+          </wp:cNvGraphicFramePr>
+          <a:graphic xmlns:a="http://schemas.openxmlformats.org/drawingml/2006/main">
+            <a:graphicData uri="http://schemas.openxmlformats.org/drawingml/2006/picture">
+              <pic:pic xmlns:pic="http://schemas.openxmlformats.org/drawingml/2006/picture">
+                <pic:nvPicPr>
+                  <pic:cNvPr id="0" name="Picture 8"/>
+                  <pic:cNvPicPr>
+                    <a:picLocks noChangeAspect="1" noChangeArrowheads="1"/>
+                  </pic:cNvPicPr>
+                </pic:nvPicPr>
+                <pic:blipFill>
+                  <a:blip r:embed="rId2">
+                    <a:extLst>
+                      <a:ext uri="{28A0092B-C50C-407E-A947-70E740481C1C}">
+                        <a14:useLocalDpi xmlns:a14="http://schemas.microsoft.com/office/drawing/2010/main" val="0"/>
+                      </a:ext>
+                    </a:extLst>
+                  </a:blip>
+                  <a:srcRect/>
+                  <a:stretch>
+                    <a:fillRect/>
+                  </a:stretch>
+                </pic:blipFill>
+                <pic:spPr bwMode="auto">
+                  <a:xfrm>
+                    <a:off x="0" y="0"/>
+                    <a:ext cx="1352550" cy="752475"/>
+                  </a:xfrm>
+                  <a:prstGeom prst="rect">
+                    <a:avLst/>
+                  </a:prstGeom>
+                  <a:noFill/>
+                  <a:ln>
+                    <a:noFill/>
+                  </a:ln>
+                </pic:spPr>
+              </pic:pic>
+            </a:graphicData>
+          </a:graphic>
+          <wp14:sizeRelH relativeFrom="page">
+            <wp14:pctWidth>0</wp14:pctWidth>
+          </wp14:sizeRelH>
+          <wp14:sizeRelV relativeFrom="page">
+            <wp14:pctHeight>0</wp14:pctHeight>
+          </wp14:sizeRelV>
+        </wp:anchor>
+      </w:drawing>
+    </w:r>
+  </w:p>
+  <w:p>
+    <w:pPr>
+      <w:pStyle w:val="Header"/>
+      <w:tabs>
+        <w:tab w:val="center" w:pos="5245"/>
+        <w:tab w:val="right" w:pos="10065"/>
+      </w:tabs>
+      <w:jc w:val="center"/>
+      <w:rPr>
+        <w:sz w:val="34"/>
+        <w:szCs w:val="28"/>
+      </w:rPr>
+    </w:pPr>
+    <w:r>
+      <w:rPr>
+        <w:sz w:val="42"/>
+      </w:rPr>
+      <w:t>CONSENT FORM</w:t>
+    </w:r>
+  </w:p>
+  <w:p>
+    <w:pPr>
+      <w:pStyle w:val="Header"/>
+    </w:pPr>
+  </w:p>
+</w:hdr>
+</file>
+
+<file path=word/header3.xml><?xml version="1.0" encoding="utf-8"?>
+<w:hdr xmlns:wpc="http://schemas.microsoft.com/office/word/2010/wordprocessingCanvas" xmlns:mc="http://schemas.openxmlformats.org/markup-compatibility/2006" xmlns:o="urn:schemas-microsoft-com:office:office" xmlns:r="http://schemas.openxmlformats.org/officeDocument/2006/relationships" xmlns:m="http://schemas.openxmlformats.org/officeDocument/2006/math" xmlns:v="urn:schemas-microsoft-com:vml" xmlns:wp14="http://schemas.microsoft.com/office/word/2010/wordprocessingDrawing" xmlns:wp="http://schemas.openxmlformats.org/drawingml/2006/wordprocessingDrawing" xmlns:w10="urn:schemas-microsoft-com:office:word" xmlns:w="http://schemas.openxmlformats.org/wordprocessingml/2006/main" xmlns:w14="http://schemas.microsoft.com/office/word/2010/wordml" xmlns:w15="http://schemas.microsoft.com/office/word/2012/wordml" xmlns:wpg="http://schemas.microsoft.com/office/word/2010/wordprocessingGroup" xmlns:wpi="http://schemas.microsoft.com/office/word/2010/wordprocessingInk" xmlns:wne="http://schemas.microsoft.com/office/word/2006/wordml" xmlns:wps="http://schemas.microsoft.com/office/word/2010/wordprocessingShape" mc:Ignorable="w14 w15 wp14">
+  <w:p>
+    <w:pPr>
+      <w:pStyle w:val="Header"/>
+      <w:tabs>
+        <w:tab w:val="center" w:pos="5245"/>
+        <w:tab w:val="right" w:pos="10065"/>
+      </w:tabs>
+      <w:jc w:val="center"/>
+    </w:pPr>
+    <w:r>
+      <w:rPr>
+        <w:noProof/>
+        <w:sz w:val="12"/>
+        <w:lang w:eastAsia="en-GB"/>
+      </w:rPr>
+      <w:drawing>
+        <wp:anchor distT="0" distB="0" distL="114300" distR="114300" simplePos="0" relativeHeight="251671552" behindDoc="1" locked="0" layoutInCell="1" allowOverlap="1" wp14:anchorId="01DD22F4" wp14:editId="1B928E29">
+          <wp:simplePos x="0" y="0"/>
+          <wp:positionH relativeFrom="column">
+            <wp:posOffset>63500</wp:posOffset>
+          </wp:positionH>
+          <wp:positionV relativeFrom="paragraph">
+            <wp:posOffset>0</wp:posOffset>
+          </wp:positionV>
+          <wp:extent cx="1362075" cy="971550"/>
+          <wp:effectExtent l="0" t="0" r="9525" b="0"/>
+          <wp:wrapTight wrapText="bothSides">
+            <wp:wrapPolygon edited="0">
+              <wp:start x="0" y="0"/>
+              <wp:lineTo x="0" y="21176"/>
+              <wp:lineTo x="21449" y="21176"/>
+              <wp:lineTo x="21449" y="0"/>
+              <wp:lineTo x="0" y="0"/>
+            </wp:wrapPolygon>
+          </wp:wrapTight>
+          <wp:docPr id="14" name="Picture 14"/>
+          <wp:cNvGraphicFramePr>
+            <a:graphicFrameLocks xmlns:a="http://schemas.openxmlformats.org/drawingml/2006/main" noChangeAspect="1"/>
+          </wp:cNvGraphicFramePr>
+          <a:graphic xmlns:a="http://schemas.openxmlformats.org/drawingml/2006/main">
+            <a:graphicData uri="http://schemas.openxmlformats.org/drawingml/2006/picture">
+              <pic:pic xmlns:pic="http://schemas.openxmlformats.org/drawingml/2006/picture">
+                <pic:nvPicPr>
+                  <pic:cNvPr id="0" name="Picture 9"/>
+                  <pic:cNvPicPr>
+                    <a:picLocks noChangeAspect="1" noChangeArrowheads="1"/>
+                  </pic:cNvPicPr>
+                </pic:nvPicPr>
+                <pic:blipFill>
+                  <a:blip r:embed="rId1">
+                    <a:extLst>
+                      <a:ext uri="{28A0092B-C50C-407E-A947-70E740481C1C}">
+                        <a14:useLocalDpi xmlns:a14="http://schemas.microsoft.com/office/drawing/2010/main" val="0"/>
+                      </a:ext>
+                    </a:extLst>
+                  </a:blip>
+                  <a:srcRect/>
+                  <a:stretch>
+                    <a:fillRect/>
+                  </a:stretch>
+                </pic:blipFill>
+                <pic:spPr bwMode="auto">
+                  <a:xfrm>
+                    <a:off x="0" y="0"/>
+                    <a:ext cx="1362075" cy="971550"/>
+                  </a:xfrm>
+                  <a:prstGeom prst="rect">
+                    <a:avLst/>
+                  </a:prstGeom>
+                  <a:noFill/>
+                  <a:ln>
+                    <a:noFill/>
+                  </a:ln>
+                </pic:spPr>
+              </pic:pic>
+            </a:graphicData>
+          </a:graphic>
+          <wp14:sizeRelH relativeFrom="page">
+            <wp14:pctWidth>0</wp14:pctWidth>
+          </wp14:sizeRelH>
+          <wp14:sizeRelV relativeFrom="page">
+            <wp14:pctHeight>0</wp14:pctHeight>
+          </wp14:sizeRelV>
+        </wp:anchor>
+      </w:drawing>
+    </w:r>
+  </w:p>
+  <w:p>
+    <w:pPr>
+      <w:pStyle w:val="Header"/>
+      <w:tabs>
+        <w:tab w:val="center" w:pos="5245"/>
+        <w:tab w:val="right" w:pos="10065"/>
+      </w:tabs>
+      <w:jc w:val="center"/>
+    </w:pPr>
+    <w:r>
+      <w:rPr>
+        <w:noProof/>
+        <w:sz w:val="12"/>
+        <w:lang w:eastAsia="en-GB"/>
+      </w:rPr>
+      <w:drawing>
+        <wp:anchor distT="0" distB="0" distL="114300" distR="114300" simplePos="0" relativeHeight="251672576" behindDoc="1" locked="0" layoutInCell="1" allowOverlap="1" wp14:anchorId="6064721E" wp14:editId="087AD4B9">
+          <wp:simplePos x="0" y="0"/>
+          <wp:positionH relativeFrom="column">
+            <wp:posOffset>5199380</wp:posOffset>
+          </wp:positionH>
+          <wp:positionV relativeFrom="paragraph">
+            <wp:posOffset>43180</wp:posOffset>
+          </wp:positionV>
+          <wp:extent cx="1352550" cy="752475"/>
+          <wp:effectExtent l="0" t="0" r="0" b="9525"/>
+          <wp:wrapTight wrapText="bothSides">
+            <wp:wrapPolygon edited="0">
+              <wp:start x="0" y="0"/>
+              <wp:lineTo x="0" y="21327"/>
+              <wp:lineTo x="21296" y="21327"/>
+              <wp:lineTo x="21296" y="0"/>
+              <wp:lineTo x="0" y="0"/>
+            </wp:wrapPolygon>
+          </wp:wrapTight>
+          <wp:docPr id="15" name="Picture 15"/>
+          <wp:cNvGraphicFramePr>
+            <a:graphicFrameLocks xmlns:a="http://schemas.openxmlformats.org/drawingml/2006/main" noChangeAspect="1"/>
+          </wp:cNvGraphicFramePr>
+          <a:graphic xmlns:a="http://schemas.openxmlformats.org/drawingml/2006/main">
+            <a:graphicData uri="http://schemas.openxmlformats.org/drawingml/2006/picture">
+              <pic:pic xmlns:pic="http://schemas.openxmlformats.org/drawingml/2006/picture">
+                <pic:nvPicPr>
+                  <pic:cNvPr id="0" name="Picture 8"/>
+                  <pic:cNvPicPr>
+                    <a:picLocks noChangeAspect="1" noChangeArrowheads="1"/>
+                  </pic:cNvPicPr>
+                </pic:nvPicPr>
+                <pic:blipFill>
+                  <a:blip r:embed="rId2">
+                    <a:extLst>
+                      <a:ext uri="{28A0092B-C50C-407E-A947-70E740481C1C}">
+                        <a14:useLocalDpi xmlns:a14="http://schemas.microsoft.com/office/drawing/2010/main" val="0"/>
+                      </a:ext>
+                    </a:extLst>
+                  </a:blip>
+                  <a:srcRect/>
+                  <a:stretch>
+                    <a:fillRect/>
+                  </a:stretch>
+                </pic:blipFill>
+                <pic:spPr bwMode="auto">
+                  <a:xfrm>
+                    <a:off x="0" y="0"/>
+                    <a:ext cx="1352550" cy="752475"/>
+                  </a:xfrm>
+                  <a:prstGeom prst="rect">
+                    <a:avLst/>
+                  </a:prstGeom>
+                  <a:noFill/>
+                  <a:ln>
+                    <a:noFill/>
+                  </a:ln>
+                </pic:spPr>
+              </pic:pic>
+            </a:graphicData>
+          </a:graphic>
+          <wp14:sizeRelH relativeFrom="page">
+            <wp14:pctWidth>0</wp14:pctWidth>
+          </wp14:sizeRelH>
+          <wp14:sizeRelV relativeFrom="page">
+            <wp14:pctHeight>0</wp14:pctHeight>
+          </wp14:sizeRelV>
+        </wp:anchor>
+      </w:drawing>
+    </w:r>
+  </w:p>
+  <w:p>
+    <w:pPr>
+      <w:pStyle w:val="Header"/>
+      <w:tabs>
+        <w:tab w:val="center" w:pos="5245"/>
+        <w:tab w:val="right" w:pos="10065"/>
+      </w:tabs>
+      <w:jc w:val="center"/>
+      <w:rPr>
+        <w:sz w:val="34"/>
+        <w:szCs w:val="28"/>
+      </w:rPr>
+    </w:pPr>
+    <w:r>
+      <w:rPr>
+        <w:sz w:val="42"/>
+      </w:rPr>
+      <w:t>DEMOGRAPHICS QUESTIONNAIRE</w:t>
+    </w:r>
+  </w:p>
+  <w:p>
+    <w:pPr>
+      <w:pStyle w:val="Header"/>
+    </w:pPr>
+  </w:p>
+</w:hdr>
+</file>
+
+<file path=word/header4.xml><?xml version="1.0" encoding="utf-8"?>
+<w:hdr xmlns:wpc="http://schemas.microsoft.com/office/word/2010/wordprocessingCanvas" xmlns:mc="http://schemas.openxmlformats.org/markup-compatibility/2006" xmlns:o="urn:schemas-microsoft-com:office:office" xmlns:r="http://schemas.openxmlformats.org/officeDocument/2006/relationships" xmlns:m="http://schemas.openxmlformats.org/officeDocument/2006/math" xmlns:v="urn:schemas-microsoft-com:vml" xmlns:wp14="http://schemas.microsoft.com/office/word/2010/wordprocessingDrawing" xmlns:wp="http://schemas.openxmlformats.org/drawingml/2006/wordprocessingDrawing" xmlns:w10="urn:schemas-microsoft-com:office:word" xmlns:w="http://schemas.openxmlformats.org/wordprocessingml/2006/main" xmlns:w14="http://schemas.microsoft.com/office/word/2010/wordml" xmlns:w15="http://schemas.microsoft.com/office/word/2012/wordml" xmlns:wpg="http://schemas.microsoft.com/office/word/2010/wordprocessingGroup" xmlns:wpi="http://schemas.microsoft.com/office/word/2010/wordprocessingInk" xmlns:wne="http://schemas.microsoft.com/office/word/2006/wordml" xmlns:wps="http://schemas.microsoft.com/office/word/2010/wordprocessingShape" mc:Ignorable="w14 w15 wp14">
+  <w:p>
+    <w:pPr>
+      <w:pStyle w:val="Header"/>
+      <w:tabs>
+        <w:tab w:val="center" w:pos="5245"/>
+        <w:tab w:val="right" w:pos="10065"/>
+      </w:tabs>
+      <w:jc w:val="center"/>
+    </w:pPr>
+    <w:r>
+      <w:rPr>
+        <w:noProof/>
+        <w:sz w:val="12"/>
+        <w:lang w:eastAsia="en-GB"/>
+      </w:rPr>
+      <w:drawing>
+        <wp:anchor distT="0" distB="0" distL="114300" distR="114300" simplePos="0" relativeHeight="251674624" behindDoc="1" locked="0" layoutInCell="1" allowOverlap="1" wp14:anchorId="05A30D4A" wp14:editId="5B417BDD">
+          <wp:simplePos x="0" y="0"/>
+          <wp:positionH relativeFrom="column">
+            <wp:posOffset>63500</wp:posOffset>
+          </wp:positionH>
+          <wp:positionV relativeFrom="paragraph">
+            <wp:posOffset>0</wp:posOffset>
+          </wp:positionV>
+          <wp:extent cx="1362075" cy="971550"/>
+          <wp:effectExtent l="0" t="0" r="9525" b="0"/>
+          <wp:wrapTight wrapText="bothSides">
+            <wp:wrapPolygon edited="0">
+              <wp:start x="0" y="0"/>
+              <wp:lineTo x="0" y="21176"/>
+              <wp:lineTo x="21449" y="21176"/>
+              <wp:lineTo x="21449" y="0"/>
+              <wp:lineTo x="0" y="0"/>
+            </wp:wrapPolygon>
+          </wp:wrapTight>
+          <wp:docPr id="16" name="Picture 16"/>
+          <wp:cNvGraphicFramePr>
+            <a:graphicFrameLocks xmlns:a="http://schemas.openxmlformats.org/drawingml/2006/main" noChangeAspect="1"/>
+          </wp:cNvGraphicFramePr>
+          <a:graphic xmlns:a="http://schemas.openxmlformats.org/drawingml/2006/main">
+            <a:graphicData uri="http://schemas.openxmlformats.org/drawingml/2006/picture">
+              <pic:pic xmlns:pic="http://schemas.openxmlformats.org/drawingml/2006/picture">
+                <pic:nvPicPr>
+                  <pic:cNvPr id="0" name="Picture 9"/>
+                  <pic:cNvPicPr>
+                    <a:picLocks noChangeAspect="1" noChangeArrowheads="1"/>
+                  </pic:cNvPicPr>
+                </pic:nvPicPr>
+                <pic:blipFill>
+                  <a:blip r:embed="rId1">
+                    <a:extLst>
+                      <a:ext uri="{28A0092B-C50C-407E-A947-70E740481C1C}">
+                        <a14:useLocalDpi xmlns:a14="http://schemas.microsoft.com/office/drawing/2010/main" val="0"/>
+                      </a:ext>
+                    </a:extLst>
+                  </a:blip>
+                  <a:srcRect/>
+                  <a:stretch>
+                    <a:fillRect/>
+                  </a:stretch>
+                </pic:blipFill>
+                <pic:spPr bwMode="auto">
+                  <a:xfrm>
+                    <a:off x="0" y="0"/>
+                    <a:ext cx="1362075" cy="971550"/>
+                  </a:xfrm>
+                  <a:prstGeom prst="rect">
+                    <a:avLst/>
+                  </a:prstGeom>
+                  <a:noFill/>
+                  <a:ln>
+                    <a:noFill/>
+                  </a:ln>
+                </pic:spPr>
+              </pic:pic>
+            </a:graphicData>
+          </a:graphic>
+          <wp14:sizeRelH relativeFrom="page">
+            <wp14:pctWidth>0</wp14:pctWidth>
+          </wp14:sizeRelH>
+          <wp14:sizeRelV relativeFrom="page">
+            <wp14:pctHeight>0</wp14:pctHeight>
+          </wp14:sizeRelV>
+        </wp:anchor>
+      </w:drawing>
+    </w:r>
+  </w:p>
+  <w:p>
+    <w:pPr>
+      <w:pStyle w:val="Header"/>
+      <w:tabs>
+        <w:tab w:val="center" w:pos="5245"/>
+        <w:tab w:val="right" w:pos="10065"/>
+      </w:tabs>
+      <w:jc w:val="center"/>
+    </w:pPr>
+    <w:r>
+      <w:rPr>
+        <w:noProof/>
+        <w:sz w:val="12"/>
+        <w:lang w:eastAsia="en-GB"/>
+      </w:rPr>
+      <w:drawing>
+        <wp:anchor distT="0" distB="0" distL="114300" distR="114300" simplePos="0" relativeHeight="251675648" behindDoc="1" locked="0" layoutInCell="1" allowOverlap="1" wp14:anchorId="7A39BF06" wp14:editId="14623F0B">
+          <wp:simplePos x="0" y="0"/>
+          <wp:positionH relativeFrom="column">
+            <wp:posOffset>5199380</wp:posOffset>
+          </wp:positionH>
+          <wp:positionV relativeFrom="paragraph">
+            <wp:posOffset>43180</wp:posOffset>
+          </wp:positionV>
+          <wp:extent cx="1352550" cy="752475"/>
+          <wp:effectExtent l="0" t="0" r="0" b="9525"/>
+          <wp:wrapTight wrapText="bothSides">
+            <wp:wrapPolygon edited="0">
+              <wp:start x="0" y="0"/>
+              <wp:lineTo x="0" y="21327"/>
+              <wp:lineTo x="21296" y="21327"/>
+              <wp:lineTo x="21296" y="0"/>
+              <wp:lineTo x="0" y="0"/>
+            </wp:wrapPolygon>
+          </wp:wrapTight>
+          <wp:docPr id="17" name="Picture 17"/>
+          <wp:cNvGraphicFramePr>
+            <a:graphicFrameLocks xmlns:a="http://schemas.openxmlformats.org/drawingml/2006/main" noChangeAspect="1"/>
+          </wp:cNvGraphicFramePr>
+          <a:graphic xmlns:a="http://schemas.openxmlformats.org/drawingml/2006/main">
+            <a:graphicData uri="http://schemas.openxmlformats.org/drawingml/2006/picture">
+              <pic:pic xmlns:pic="http://schemas.openxmlformats.org/drawingml/2006/picture">
+                <pic:nvPicPr>
+                  <pic:cNvPr id="0" name="Picture 8"/>
+                  <pic:cNvPicPr>
+                    <a:picLocks noChangeAspect="1" noChangeArrowheads="1"/>
+                  </pic:cNvPicPr>
+                </pic:nvPicPr>
+                <pic:blipFill>
+                  <a:blip r:embed="rId2">
+                    <a:extLst>
+                      <a:ext uri="{28A0092B-C50C-407E-A947-70E740481C1C}">
+                        <a14:useLocalDpi xmlns:a14="http://schemas.microsoft.com/office/drawing/2010/main" val="0"/>
+                      </a:ext>
+                    </a:extLst>
+                  </a:blip>
+                  <a:srcRect/>
+                  <a:stretch>
+                    <a:fillRect/>
+                  </a:stretch>
+                </pic:blipFill>
+                <pic:spPr bwMode="auto">
+                  <a:xfrm>
+                    <a:off x="0" y="0"/>
+                    <a:ext cx="1352550" cy="752475"/>
+                  </a:xfrm>
+                  <a:prstGeom prst="rect">
+                    <a:avLst/>
+                  </a:prstGeom>
+                  <a:noFill/>
+                  <a:ln>
+                    <a:noFill/>
+                  </a:ln>
+                </pic:spPr>
+              </pic:pic>
+            </a:graphicData>
+          </a:graphic>
+          <wp14:sizeRelH relativeFrom="page">
+            <wp14:pctWidth>0</wp14:pctWidth>
+          </wp14:sizeRelH>
+          <wp14:sizeRelV relativeFrom="page">
+            <wp14:pctHeight>0</wp14:pctHeight>
+          </wp14:sizeRelV>
+        </wp:anchor>
+      </w:drawing>
+    </w:r>
+  </w:p>
+  <w:p>
+    <w:pPr>
+      <w:pStyle w:val="Header"/>
+      <w:tabs>
+        <w:tab w:val="center" w:pos="5245"/>
+        <w:tab w:val="right" w:pos="10065"/>
+      </w:tabs>
+      <w:jc w:val="center"/>
+      <w:rPr>
+        <w:sz w:val="34"/>
+        <w:szCs w:val="28"/>
+      </w:rPr>
+    </w:pPr>
+    <w:r>
+      <w:rPr>
+        <w:sz w:val="42"/>
+      </w:rPr>
+      <w:t>S.U.S. QUESTIONNAIRE</w:t>
+    </w:r>
+  </w:p>
+  <w:p>
+    <w:pPr>
+      <w:pStyle w:val="Header"/>
+    </w:pPr>
+  </w:p>
+</w:hdr>
 </file>
 
 <file path=word/numbering.xml><?xml version="1.0" encoding="utf-8"?>
@@ -9383,7 +11522,8 @@
   <w:style w:type="paragraph" w:styleId="Footer">
     <w:name w:val="footer"/>
     <w:basedOn w:val="Normal"/>
-    <w:semiHidden/>
+    <w:link w:val="FooterChar"/>
+    <w:uiPriority w:val="99"/>
     <w:rsid w:val="006F74D9"/>
     <w:pPr>
       <w:tabs>
@@ -9400,6 +11540,8 @@
   <w:style w:type="paragraph" w:styleId="Header">
     <w:name w:val="header"/>
     <w:basedOn w:val="Normal"/>
+    <w:link w:val="HeaderChar"/>
+    <w:uiPriority w:val="99"/>
     <w:rsid w:val="00E57A9A"/>
     <w:pPr>
       <w:tabs>
@@ -9554,6 +11696,133 @@
       <w:spacing w:val="15"/>
       <w:sz w:val="22"/>
       <w:szCs w:val="22"/>
+      <w:lang w:eastAsia="en-US"/>
+    </w:rPr>
+  </w:style>
+  <w:style w:type="character" w:styleId="CommentReference">
+    <w:name w:val="annotation reference"/>
+    <w:basedOn w:val="DefaultParagraphFont"/>
+    <w:uiPriority w:val="99"/>
+    <w:semiHidden/>
+    <w:unhideWhenUsed/>
+    <w:rsid w:val="007D6B5E"/>
+    <w:rPr>
+      <w:sz w:val="16"/>
+      <w:szCs w:val="16"/>
+    </w:rPr>
+  </w:style>
+  <w:style w:type="paragraph" w:styleId="CommentText">
+    <w:name w:val="annotation text"/>
+    <w:basedOn w:val="Normal"/>
+    <w:link w:val="CommentTextChar"/>
+    <w:uiPriority w:val="99"/>
+    <w:semiHidden/>
+    <w:unhideWhenUsed/>
+    <w:rsid w:val="007D6B5E"/>
+    <w:rPr>
+      <w:sz w:val="20"/>
+    </w:rPr>
+  </w:style>
+  <w:style w:type="character" w:customStyle="1" w:styleId="CommentTextChar">
+    <w:name w:val="Comment Text Char"/>
+    <w:basedOn w:val="DefaultParagraphFont"/>
+    <w:link w:val="CommentText"/>
+    <w:uiPriority w:val="99"/>
+    <w:semiHidden/>
+    <w:rsid w:val="007D6B5E"/>
+    <w:rPr>
+      <w:rFonts w:ascii="Times" w:eastAsia="Times" w:hAnsi="Times"/>
+      <w:lang w:eastAsia="en-US"/>
+    </w:rPr>
+  </w:style>
+  <w:style w:type="paragraph" w:styleId="CommentSubject">
+    <w:name w:val="annotation subject"/>
+    <w:basedOn w:val="CommentText"/>
+    <w:next w:val="CommentText"/>
+    <w:link w:val="CommentSubjectChar"/>
+    <w:uiPriority w:val="99"/>
+    <w:semiHidden/>
+    <w:unhideWhenUsed/>
+    <w:rsid w:val="007D6B5E"/>
+    <w:rPr>
+      <w:b/>
+      <w:bCs/>
+    </w:rPr>
+  </w:style>
+  <w:style w:type="character" w:customStyle="1" w:styleId="CommentSubjectChar">
+    <w:name w:val="Comment Subject Char"/>
+    <w:basedOn w:val="CommentTextChar"/>
+    <w:link w:val="CommentSubject"/>
+    <w:uiPriority w:val="99"/>
+    <w:semiHidden/>
+    <w:rsid w:val="007D6B5E"/>
+    <w:rPr>
+      <w:rFonts w:ascii="Times" w:eastAsia="Times" w:hAnsi="Times"/>
+      <w:b/>
+      <w:bCs/>
+      <w:lang w:eastAsia="en-US"/>
+    </w:rPr>
+  </w:style>
+  <w:style w:type="character" w:customStyle="1" w:styleId="HeaderChar">
+    <w:name w:val="Header Char"/>
+    <w:link w:val="Header"/>
+    <w:uiPriority w:val="99"/>
+    <w:rsid w:val="00216EF9"/>
+    <w:rPr>
+      <w:rFonts w:ascii="Times" w:eastAsia="Times" w:hAnsi="Times"/>
+      <w:sz w:val="24"/>
+      <w:lang w:eastAsia="en-US"/>
+    </w:rPr>
+  </w:style>
+  <w:style w:type="paragraph" w:styleId="Title">
+    <w:name w:val="Title"/>
+    <w:basedOn w:val="Normal"/>
+    <w:next w:val="Normal"/>
+    <w:link w:val="TitleChar"/>
+    <w:uiPriority w:val="10"/>
+    <w:qFormat/>
+    <w:rsid w:val="00216EF9"/>
+    <w:pPr>
+      <w:pBdr>
+        <w:bottom w:val="single" w:sz="8" w:space="4" w:color="4F81BD"/>
+      </w:pBdr>
+      <w:spacing w:before="120" w:after="300"/>
+      <w:contextualSpacing/>
+    </w:pPr>
+    <w:rPr>
+      <w:rFonts w:ascii="Cambria" w:eastAsia="Times New Roman" w:hAnsi="Cambria"/>
+      <w:color w:val="17365D"/>
+      <w:spacing w:val="5"/>
+      <w:kern w:val="28"/>
+      <w:sz w:val="52"/>
+      <w:szCs w:val="52"/>
+      <w:lang w:val="en-US"/>
+    </w:rPr>
+  </w:style>
+  <w:style w:type="character" w:customStyle="1" w:styleId="TitleChar">
+    <w:name w:val="Title Char"/>
+    <w:basedOn w:val="DefaultParagraphFont"/>
+    <w:link w:val="Title"/>
+    <w:uiPriority w:val="10"/>
+    <w:rsid w:val="00216EF9"/>
+    <w:rPr>
+      <w:rFonts w:ascii="Cambria" w:hAnsi="Cambria"/>
+      <w:color w:val="17365D"/>
+      <w:spacing w:val="5"/>
+      <w:kern w:val="28"/>
+      <w:sz w:val="52"/>
+      <w:szCs w:val="52"/>
+      <w:lang w:val="en-US" w:eastAsia="en-US"/>
+    </w:rPr>
+  </w:style>
+  <w:style w:type="character" w:customStyle="1" w:styleId="FooterChar">
+    <w:name w:val="Footer Char"/>
+    <w:link w:val="Footer"/>
+    <w:uiPriority w:val="99"/>
+    <w:rsid w:val="003E5B6C"/>
+    <w:rPr>
+      <w:rFonts w:ascii="Times" w:eastAsia="Times" w:hAnsi="Times"/>
+      <w:sz w:val="24"/>
       <w:lang w:eastAsia="en-US"/>
     </w:rPr>
   </w:style>
@@ -9819,4 +12088,16 @@
     </a:ext>
   </a:extLst>
 </a:theme>
+</file>
+
+<file path=customXml/item1.xml><?xml version="1.0" encoding="utf-8"?>
+<b:Sources xmlns:b="http://schemas.openxmlformats.org/officeDocument/2006/bibliography" xmlns="http://schemas.openxmlformats.org/officeDocument/2006/bibliography" SelectedStyle="\APASixthEditionOfficeOnline.xsl" StyleName="APA" Version="6"/>
+</file>
+
+<file path=customXml/itemProps1.xml><?xml version="1.0" encoding="utf-8"?>
+<ds:datastoreItem xmlns:ds="http://schemas.openxmlformats.org/officeDocument/2006/customXml" ds:itemID="{DD81E455-87D7-4793-9E23-F849A121484C}">
+  <ds:schemaRefs>
+    <ds:schemaRef ds:uri="http://schemas.openxmlformats.org/officeDocument/2006/bibliography"/>
+  </ds:schemaRefs>
+</ds:datastoreItem>
 </file>
</xml_diff>